<commit_message>
Added some Code First Tips in the Guideline file.
</commit_message>
<xml_diff>
--- a/DataBases/Code first Guideline 2.docx
+++ b/DataBases/Code first Guideline 2.docx
@@ -1,6 +1,6 @@
 
 <file path=word/document.xml><?xml version="1.0" encoding="utf-8"?>
-<w:document xmlns:wpc="http://schemas.microsoft.com/office/word/2010/wordprocessingCanvas" xmlns:mc="http://schemas.openxmlformats.org/markup-compatibility/2006" xmlns:o="urn:schemas-microsoft-com:office:office" xmlns:r="http://schemas.openxmlformats.org/officeDocument/2006/relationships" xmlns:m="http://schemas.openxmlformats.org/officeDocument/2006/math" xmlns:v="urn:schemas-microsoft-com:vml" xmlns:wp14="http://schemas.microsoft.com/office/word/2010/wordprocessingDrawing" xmlns:wp="http://schemas.openxmlformats.org/drawingml/2006/wordprocessingDrawing" xmlns:w10="urn:schemas-microsoft-com:office:word" xmlns:w="http://schemas.openxmlformats.org/wordprocessingml/2006/main" xmlns:w14="http://schemas.microsoft.com/office/word/2010/wordml" xmlns:w15="http://schemas.microsoft.com/office/word/2012/wordml" xmlns:wpg="http://schemas.microsoft.com/office/word/2010/wordprocessingGroup" xmlns:wpi="http://schemas.microsoft.com/office/word/2010/wordprocessingInk" xmlns:wne="http://schemas.microsoft.com/office/word/2006/wordml" xmlns:wps="http://schemas.microsoft.com/office/word/2010/wordprocessingShape" mc:Ignorable="w14 w15 wp14">
+<w:document xmlns:wpc="http://schemas.microsoft.com/office/word/2010/wordprocessingCanvas" xmlns:mc="http://schemas.openxmlformats.org/markup-compatibility/2006" xmlns:o="urn:schemas-microsoft-com:office:office" xmlns:r="http://schemas.openxmlformats.org/officeDocument/2006/relationships" xmlns:m="http://schemas.openxmlformats.org/officeDocument/2006/math" xmlns:v="urn:schemas-microsoft-com:vml" xmlns:wp14="http://schemas.microsoft.com/office/word/2010/wordprocessingDrawing" xmlns:wp="http://schemas.openxmlformats.org/drawingml/2006/wordprocessingDrawing" xmlns:w10="urn:schemas-microsoft-com:office:word" xmlns:w="http://schemas.openxmlformats.org/wordprocessingml/2006/main" xmlns:w14="http://schemas.microsoft.com/office/word/2010/wordml" xmlns:wpg="http://schemas.microsoft.com/office/word/2010/wordprocessingGroup" xmlns:wpi="http://schemas.microsoft.com/office/word/2010/wordprocessingInk" xmlns:wne="http://schemas.microsoft.com/office/word/2006/wordml" xmlns:wps="http://schemas.microsoft.com/office/word/2010/wordprocessingShape" mc:Ignorable="w14 wp14">
   <w:body>
     <w:p>
       <w:pPr>
@@ -182,7 +182,7 @@
         <mc:AlternateContent>
           <mc:Choice Requires="wps">
             <w:drawing>
-              <wp:anchor distT="0" distB="0" distL="114300" distR="114300" simplePos="0" relativeHeight="251662336" behindDoc="0" locked="0" layoutInCell="1" allowOverlap="1">
+              <wp:anchor distT="0" distB="0" distL="114300" distR="114300" simplePos="0" relativeHeight="251655168" behindDoc="0" locked="0" layoutInCell="1" allowOverlap="1">
                 <wp:simplePos x="0" y="0"/>
                 <wp:positionH relativeFrom="column">
                   <wp:posOffset>-257175</wp:posOffset>
@@ -242,7 +242,7 @@
               </wp:anchor>
             </w:drawing>
           </mc:Choice>
-          <mc:Fallback>
+          <mc:Fallback xmlns:w15="http://schemas.microsoft.com/office/word/2012/wordml">
             <w:pict>
               <v:rect w14:anchorId="0AA38C86" id="Rectangle 8" o:spid="_x0000_s1026" style="position:absolute;margin-left:-20.25pt;margin-top:17.5pt;width:480.75pt;height:256.5pt;z-index:251662336;visibility:visible;mso-wrap-style:square;mso-wrap-distance-left:9pt;mso-wrap-distance-top:0;mso-wrap-distance-right:9pt;mso-wrap-distance-bottom:0;mso-position-horizontal:absolute;mso-position-horizontal-relative:text;mso-position-vertical:absolute;mso-position-vertical-relative:text;v-text-anchor:middle" o:gfxdata="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" filled="f" strokecolor="#92d050" strokeweight="2pt"/>
             </w:pict>
@@ -1004,8 +1004,6 @@
         </w:rPr>
         <w:t>; }</w:t>
       </w:r>
-      <w:bookmarkStart w:id="0" w:name="_GoBack"/>
-      <w:bookmarkEnd w:id="0"/>
     </w:p>
     <w:p>
       <w:pPr>
@@ -1045,7 +1043,7 @@
         <mc:AlternateContent>
           <mc:Choice Requires="wps">
             <w:drawing>
-              <wp:anchor distT="0" distB="0" distL="114300" distR="114300" simplePos="0" relativeHeight="251675648" behindDoc="0" locked="0" layoutInCell="1" allowOverlap="1">
+              <wp:anchor distT="0" distB="0" distL="114300" distR="114300" simplePos="0" relativeHeight="251660288" behindDoc="0" locked="0" layoutInCell="1" allowOverlap="1">
                 <wp:simplePos x="0" y="0"/>
                 <wp:positionH relativeFrom="column">
                   <wp:posOffset>3562350</wp:posOffset>
@@ -1151,7 +1149,7 @@
                   <v:h position="#0,#1"/>
                 </v:handles>
               </v:shapetype>
-              <v:shape id="Oval Callout 15" o:spid="_x0000_s1026" type="#_x0000_t63" style="position:absolute;margin-left:280.5pt;margin-top:8.2pt;width:141pt;height:56.25pt;z-index:251675648;visibility:visible;mso-wrap-style:square;mso-height-percent:0;mso-wrap-distance-left:9pt;mso-wrap-distance-top:0;mso-wrap-distance-right:9pt;mso-wrap-distance-bottom:0;mso-position-horizontal:absolute;mso-position-horizontal-relative:text;mso-position-vertical:absolute;mso-position-vertical-relative:text;mso-height-percent:0;mso-height-relative:margin;v-text-anchor:middle" o:gfxdata="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" adj="-10015,8283" fillcolor="#9bbb59 [3206]" strokecolor="#4e6128 [1606]" strokeweight="2pt">
+              <v:shape id="Oval Callout 15" o:spid="_x0000_s1026" type="#_x0000_t63" style="position:absolute;margin-left:280.5pt;margin-top:8.2pt;width:141pt;height:56.25pt;z-index:251660288;visibility:visible;mso-wrap-style:square;mso-height-percent:0;mso-wrap-distance-left:9pt;mso-wrap-distance-top:0;mso-wrap-distance-right:9pt;mso-wrap-distance-bottom:0;mso-position-horizontal:absolute;mso-position-horizontal-relative:text;mso-position-vertical:absolute;mso-position-vertical-relative:text;mso-height-percent:0;mso-height-relative:margin;v-text-anchor:middle" o:gfxdata="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" adj="-10015,8283" fillcolor="#9bbb59 [3206]" strokecolor="#4e6128 [1606]" strokeweight="2pt">
                 <v:textbox>
                   <w:txbxContent>
                     <w:p>
@@ -1938,7 +1936,7 @@
         <mc:AlternateContent>
           <mc:Choice Requires="wps">
             <w:drawing>
-              <wp:anchor distT="0" distB="0" distL="114300" distR="114300" simplePos="0" relativeHeight="251657216" behindDoc="0" locked="0" layoutInCell="1" allowOverlap="1" wp14:anchorId="26AAF97D" wp14:editId="0831FA85">
+              <wp:anchor distT="0" distB="0" distL="114300" distR="114300" simplePos="0" relativeHeight="251653120" behindDoc="0" locked="0" layoutInCell="1" allowOverlap="1" wp14:anchorId="26AAF97D" wp14:editId="0831FA85">
                 <wp:simplePos x="0" y="0"/>
                 <wp:positionH relativeFrom="column">
                   <wp:posOffset>-190500</wp:posOffset>
@@ -2001,7 +1999,7 @@
               </wp:anchor>
             </w:drawing>
           </mc:Choice>
-          <mc:Fallback>
+          <mc:Fallback xmlns:w15="http://schemas.microsoft.com/office/word/2012/wordml">
             <w:pict>
               <v:rect w14:anchorId="50FC4C32" id="Rectangle 9" o:spid="_x0000_s1026" style="position:absolute;margin-left:-15pt;margin-top:7.45pt;width:480.75pt;height:21.75pt;z-index:251657216;visibility:visible;mso-wrap-style:square;mso-height-percent:0;mso-wrap-distance-left:9pt;mso-wrap-distance-top:0;mso-wrap-distance-right:9pt;mso-wrap-distance-bottom:0;mso-position-horizontal:absolute;mso-position-horizontal-relative:text;mso-position-vertical:absolute;mso-position-vertical-relative:text;mso-height-percent:0;mso-height-relative:margin;v-text-anchor:middle" o:gfxdata="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" filled="f" strokecolor="#92d050" strokeweight="2pt"/>
             </w:pict>
@@ -2370,7 +2368,7 @@
         <mc:AlternateContent>
           <mc:Choice Requires="wps">
             <w:drawing>
-              <wp:anchor distT="0" distB="0" distL="114300" distR="114300" simplePos="0" relativeHeight="251659264" behindDoc="0" locked="0" layoutInCell="1" allowOverlap="1" wp14:anchorId="2127FC00" wp14:editId="15FB5AC1">
+              <wp:anchor distT="0" distB="0" distL="114300" distR="114300" simplePos="0" relativeHeight="251654144" behindDoc="0" locked="0" layoutInCell="1" allowOverlap="1" wp14:anchorId="2127FC00" wp14:editId="15FB5AC1">
                 <wp:simplePos x="0" y="0"/>
                 <wp:positionH relativeFrom="column">
                   <wp:posOffset>-190500</wp:posOffset>
@@ -2433,7 +2431,7 @@
               </wp:anchor>
             </w:drawing>
           </mc:Choice>
-          <mc:Fallback>
+          <mc:Fallback xmlns:w15="http://schemas.microsoft.com/office/word/2012/wordml">
             <w:pict>
               <v:rect w14:anchorId="18380F3B" id="Rectangle 10" o:spid="_x0000_s1026" style="position:absolute;margin-left:-15pt;margin-top:8.35pt;width:480.75pt;height:28.5pt;z-index:251659264;visibility:visible;mso-wrap-style:square;mso-height-percent:0;mso-wrap-distance-left:9pt;mso-wrap-distance-top:0;mso-wrap-distance-right:9pt;mso-wrap-distance-bottom:0;mso-position-horizontal:absolute;mso-position-horizontal-relative:text;mso-position-vertical:absolute;mso-position-vertical-relative:text;mso-height-percent:0;mso-height-relative:margin;v-text-anchor:middle" o:gfxdata="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" filled="f" strokecolor="#92d050" strokeweight="2pt"/>
             </w:pict>
@@ -2619,15 +2617,7 @@
           <w:sz w:val="19"/>
           <w:szCs w:val="19"/>
         </w:rPr>
-        <w:t>Add the ConnectionString in</w:t>
-      </w:r>
-      <w:r>
-        <w:rPr>
-          <w:rFonts w:ascii="Consolas" w:hAnsi="Consolas" w:cs="Consolas"/>
-          <w:sz w:val="19"/>
-          <w:szCs w:val="19"/>
-        </w:rPr>
-        <w:t xml:space="preserve"> the App.config file</w:t>
+        <w:t>Add the ConnectionString in the App.config file</w:t>
       </w:r>
       <w:r>
         <w:rPr>
@@ -2812,27 +2802,7 @@
           <w:szCs w:val="19"/>
           <w:highlight w:val="lightGray"/>
         </w:rPr>
-        <w:t>Catalog</w:t>
-      </w:r>
-      <w:r>
-        <w:rPr>
-          <w:rFonts w:ascii="Consolas" w:hAnsi="Consolas" w:cs="Consolas"/>
-          <w:color w:val="000000"/>
-          <w:sz w:val="19"/>
-          <w:szCs w:val="19"/>
-          <w:highlight w:val="lightGray"/>
-        </w:rPr>
-        <w:t xml:space="preserve"> </w:t>
-      </w:r>
-      <w:r>
-        <w:rPr>
-          <w:rFonts w:ascii="Consolas" w:hAnsi="Consolas" w:cs="Consolas"/>
-          <w:color w:val="000000"/>
-          <w:sz w:val="19"/>
-          <w:szCs w:val="19"/>
-          <w:highlight w:val="lightGray"/>
-        </w:rPr>
-        <w:t>=</w:t>
+        <w:t>Catalog =</w:t>
       </w:r>
       <w:r>
         <w:rPr>
@@ -2865,27 +2835,7 @@
           <w:szCs w:val="19"/>
           <w:highlight w:val="lightGray"/>
         </w:rPr>
-        <w:t>;</w:t>
-      </w:r>
-      <w:r>
-        <w:rPr>
-          <w:rFonts w:ascii="Consolas" w:hAnsi="Consolas" w:cs="Consolas"/>
-          <w:color w:val="000000"/>
-          <w:sz w:val="19"/>
-          <w:szCs w:val="19"/>
-          <w:highlight w:val="lightGray"/>
-        </w:rPr>
-        <w:t xml:space="preserve"> </w:t>
-      </w:r>
-      <w:r>
-        <w:rPr>
-          <w:rFonts w:ascii="Consolas" w:hAnsi="Consolas" w:cs="Consolas"/>
-          <w:color w:val="000000"/>
-          <w:sz w:val="19"/>
-          <w:szCs w:val="19"/>
-          <w:highlight w:val="lightGray"/>
-        </w:rPr>
-        <w:t>Integrated Security=True"</w:t>
+        <w:t>; Integrated Security=True"</w:t>
       </w:r>
     </w:p>
     <w:p>
@@ -3271,7 +3221,7 @@
         <mc:AlternateContent>
           <mc:Choice Requires="wps">
             <w:drawing>
-              <wp:anchor distT="0" distB="0" distL="114300" distR="114300" simplePos="0" relativeHeight="251663360" behindDoc="0" locked="0" layoutInCell="1" allowOverlap="1" wp14:anchorId="4FDE1F41" wp14:editId="1761DD4D">
+              <wp:anchor distT="0" distB="0" distL="114300" distR="114300" simplePos="0" relativeHeight="251656192" behindDoc="0" locked="0" layoutInCell="1" allowOverlap="1" wp14:anchorId="4FDE1F41" wp14:editId="1761DD4D">
                 <wp:simplePos x="0" y="0"/>
                 <wp:positionH relativeFrom="column">
                   <wp:posOffset>-95250</wp:posOffset>
@@ -3334,7 +3284,7 @@
               </wp:anchor>
             </w:drawing>
           </mc:Choice>
-          <mc:Fallback>
+          <mc:Fallback xmlns:w15="http://schemas.microsoft.com/office/word/2012/wordml">
             <w:pict>
               <v:rect w14:anchorId="78001AA3" id="Rectangle 11" o:spid="_x0000_s1026" style="position:absolute;margin-left:-7.5pt;margin-top:5.35pt;width:480.75pt;height:34.5pt;z-index:251663360;visibility:visible;mso-wrap-style:square;mso-height-percent:0;mso-wrap-distance-left:9pt;mso-wrap-distance-top:0;mso-wrap-distance-right:9pt;mso-wrap-distance-bottom:0;mso-position-horizontal:absolute;mso-position-horizontal-relative:text;mso-position-vertical:absolute;mso-position-vertical-relative:text;mso-height-percent:0;mso-height-relative:margin;v-text-anchor:middle" o:gfxdata="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" filled="f" strokecolor="#92d050" strokeweight="2pt"/>
             </w:pict>
@@ -3648,7 +3598,7 @@
                     <pic:cNvPicPr/>
                   </pic:nvPicPr>
                   <pic:blipFill>
-                    <a:blip r:embed="rId5"/>
+                    <a:blip r:embed="rId6"/>
                     <a:stretch>
                       <a:fillRect/>
                     </a:stretch>
@@ -3782,7 +3732,7 @@
         <mc:AlternateContent>
           <mc:Choice Requires="wps">
             <w:drawing>
-              <wp:anchor distT="0" distB="0" distL="114300" distR="114300" simplePos="0" relativeHeight="251664384" behindDoc="0" locked="0" layoutInCell="1" allowOverlap="1" wp14:anchorId="2B06FB3E" wp14:editId="45E1316B">
+              <wp:anchor distT="0" distB="0" distL="114300" distR="114300" simplePos="0" relativeHeight="251657216" behindDoc="0" locked="0" layoutInCell="1" allowOverlap="1" wp14:anchorId="2B06FB3E" wp14:editId="45E1316B">
                 <wp:simplePos x="0" y="0"/>
                 <wp:positionH relativeFrom="column">
                   <wp:posOffset>-152400</wp:posOffset>
@@ -3845,7 +3795,7 @@
               </wp:anchor>
             </w:drawing>
           </mc:Choice>
-          <mc:Fallback>
+          <mc:Fallback xmlns:w15="http://schemas.microsoft.com/office/word/2012/wordml">
             <w:pict>
               <v:rect w14:anchorId="0A13CB7C" id="Rectangle 12" o:spid="_x0000_s1026" style="position:absolute;margin-left:-12pt;margin-top:12.75pt;width:480.75pt;height:102pt;z-index:251664384;visibility:visible;mso-wrap-style:square;mso-height-percent:0;mso-wrap-distance-left:9pt;mso-wrap-distance-top:0;mso-wrap-distance-right:9pt;mso-wrap-distance-bottom:0;mso-position-horizontal:absolute;mso-position-horizontal-relative:text;mso-position-vertical:absolute;mso-position-vertical-relative:text;mso-height-percent:0;mso-height-relative:margin;v-text-anchor:middle" o:gfxdata="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" filled="f" strokecolor="#92d050" strokeweight="2pt"/>
             </w:pict>
@@ -4780,7 +4730,7 @@
         <mc:AlternateContent>
           <mc:Choice Requires="wps">
             <w:drawing>
-              <wp:anchor distT="0" distB="0" distL="114300" distR="114300" simplePos="0" relativeHeight="251670528" behindDoc="0" locked="0" layoutInCell="1" allowOverlap="1" wp14:anchorId="71050973" wp14:editId="694870F1">
+              <wp:anchor distT="0" distB="0" distL="114300" distR="114300" simplePos="0" relativeHeight="251658240" behindDoc="0" locked="0" layoutInCell="1" allowOverlap="1" wp14:anchorId="71050973" wp14:editId="694870F1">
                 <wp:simplePos x="0" y="0"/>
                 <wp:positionH relativeFrom="column">
                   <wp:posOffset>-190500</wp:posOffset>
@@ -4843,7 +4793,7 @@
               </wp:anchor>
             </w:drawing>
           </mc:Choice>
-          <mc:Fallback>
+          <mc:Fallback xmlns:w15="http://schemas.microsoft.com/office/word/2012/wordml">
             <w:pict>
               <v:rect w14:anchorId="0531E9B2" id="Rectangle 13" o:spid="_x0000_s1026" style="position:absolute;margin-left:-15pt;margin-top:15.4pt;width:480.75pt;height:178.5pt;z-index:251670528;visibility:visible;mso-wrap-style:square;mso-height-percent:0;mso-wrap-distance-left:9pt;mso-wrap-distance-top:0;mso-wrap-distance-right:9pt;mso-wrap-distance-bottom:0;mso-position-horizontal:absolute;mso-position-horizontal-relative:text;mso-position-vertical:absolute;mso-position-vertical-relative:text;mso-height-percent:0;mso-height-relative:margin;v-text-anchor:middle" o:gfxdata="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" filled="f" strokecolor="#92d050" strokeweight="2pt"/>
             </w:pict>
@@ -5343,7 +5293,7 @@
         <mc:AlternateContent>
           <mc:Choice Requires="wps">
             <w:drawing>
-              <wp:anchor distT="0" distB="0" distL="114300" distR="114300" simplePos="0" relativeHeight="251674624" behindDoc="0" locked="0" layoutInCell="1" allowOverlap="1" wp14:anchorId="7AF57AA2" wp14:editId="366E9C80">
+              <wp:anchor distT="0" distB="0" distL="114300" distR="114300" simplePos="0" relativeHeight="251659264" behindDoc="0" locked="0" layoutInCell="1" allowOverlap="1" wp14:anchorId="7AF57AA2" wp14:editId="366E9C80">
                 <wp:simplePos x="0" y="0"/>
                 <wp:positionH relativeFrom="column">
                   <wp:posOffset>-190500</wp:posOffset>
@@ -5406,7 +5356,7 @@
               </wp:anchor>
             </w:drawing>
           </mc:Choice>
-          <mc:Fallback>
+          <mc:Fallback xmlns:w15="http://schemas.microsoft.com/office/word/2012/wordml">
             <w:pict>
               <v:rect w14:anchorId="52B26C6F" id="Rectangle 14" o:spid="_x0000_s1026" style="position:absolute;margin-left:-15pt;margin-top:-90.75pt;width:480.75pt;height:320.25pt;z-index:251674624;visibility:visible;mso-wrap-style:square;mso-height-percent:0;mso-wrap-distance-left:9pt;mso-wrap-distance-top:0;mso-wrap-distance-right:9pt;mso-wrap-distance-bottom:0;mso-position-horizontal:absolute;mso-position-horizontal-relative:text;mso-position-vertical:absolute;mso-position-vertical-relative:text;mso-height-percent:0;mso-height-relative:margin;v-text-anchor:middle" o:gfxdata="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" filled="f" strokecolor="#92d050" strokeweight="2pt"/>
             </w:pict>
@@ -6568,7 +6518,7 @@
         <mc:AlternateContent>
           <mc:Choice Requires="wps">
             <w:drawing>
-              <wp:anchor distT="0" distB="0" distL="114300" distR="114300" simplePos="0" relativeHeight="251677696" behindDoc="0" locked="0" layoutInCell="1" allowOverlap="1" wp14:anchorId="7319F9F6" wp14:editId="4697363F">
+              <wp:anchor distT="0" distB="0" distL="114300" distR="114300" simplePos="0" relativeHeight="251662336" behindDoc="0" locked="0" layoutInCell="1" allowOverlap="1" wp14:anchorId="7319F9F6" wp14:editId="4697363F">
                 <wp:simplePos x="0" y="0"/>
                 <wp:positionH relativeFrom="column">
                   <wp:posOffset>-190500</wp:posOffset>
@@ -6631,7 +6581,7 @@
               </wp:anchor>
             </w:drawing>
           </mc:Choice>
-          <mc:Fallback>
+          <mc:Fallback xmlns:w15="http://schemas.microsoft.com/office/word/2012/wordml">
             <w:pict>
               <v:rect w14:anchorId="5B6CA74D" id="Rectangle 17" o:spid="_x0000_s1026" style="position:absolute;margin-left:-15pt;margin-top:6.5pt;width:480.75pt;height:137.25pt;z-index:251677696;visibility:visible;mso-wrap-style:square;mso-height-percent:0;mso-wrap-distance-left:9pt;mso-wrap-distance-top:0;mso-wrap-distance-right:9pt;mso-wrap-distance-bottom:0;mso-position-horizontal:absolute;mso-position-horizontal-relative:text;mso-position-vertical:absolute;mso-position-vertical-relative:text;mso-height-percent:0;mso-height-relative:margin;v-text-anchor:middle" o:gfxdata="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" filled="f" strokecolor="#92d050" strokeweight="2pt"/>
             </w:pict>
@@ -7366,7 +7316,7 @@
           <w:szCs w:val="19"/>
         </w:rPr>
       </w:pPr>
-      <w:hyperlink r:id="rId6" w:history="1">
+      <w:hyperlink r:id="rId7" w:history="1">
         <w:r>
           <w:rPr>
             <w:rStyle w:val="Hyperlink"/>
@@ -7399,7 +7349,7 @@
           <w:szCs w:val="19"/>
         </w:rPr>
       </w:pPr>
-      <w:hyperlink r:id="rId7" w:history="1">
+      <w:hyperlink r:id="rId8" w:history="1">
         <w:r>
           <w:rPr>
             <w:rStyle w:val="Hyperlink"/>
@@ -7432,7 +7382,7 @@
         <mc:AlternateContent>
           <mc:Choice Requires="wps">
             <w:drawing>
-              <wp:anchor distT="0" distB="0" distL="114300" distR="114300" simplePos="0" relativeHeight="251675648" behindDoc="0" locked="0" layoutInCell="1" allowOverlap="1" wp14:anchorId="6DF00D9F" wp14:editId="2D478C71">
+              <wp:anchor distT="0" distB="0" distL="114300" distR="114300" simplePos="0" relativeHeight="251661312" behindDoc="0" locked="0" layoutInCell="1" allowOverlap="1" wp14:anchorId="6DF00D9F" wp14:editId="2D478C71">
                 <wp:simplePos x="0" y="0"/>
                 <wp:positionH relativeFrom="column">
                   <wp:posOffset>-190500</wp:posOffset>
@@ -7495,7 +7445,7 @@
               </wp:anchor>
             </w:drawing>
           </mc:Choice>
-          <mc:Fallback>
+          <mc:Fallback xmlns:w15="http://schemas.microsoft.com/office/word/2012/wordml">
             <w:pict>
               <v:rect w14:anchorId="42D45F3E" id="Rectangle 16" o:spid="_x0000_s1026" style="position:absolute;margin-left:-15pt;margin-top:5.25pt;width:480.75pt;height:2in;z-index:251675648;visibility:visible;mso-wrap-style:square;mso-height-percent:0;mso-wrap-distance-left:9pt;mso-wrap-distance-top:0;mso-wrap-distance-right:9pt;mso-wrap-distance-bottom:0;mso-position-horizontal:absolute;mso-position-horizontal-relative:text;mso-position-vertical:absolute;mso-position-vertical-relative:text;mso-height-percent:0;mso-height-relative:margin;v-text-anchor:middle" o:gfxdata="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" filled="f" strokecolor="#92d050" strokeweight="2pt"/>
             </w:pict>
@@ -8740,16 +8690,7 @@
           <w:sz w:val="19"/>
           <w:szCs w:val="19"/>
         </w:rPr>
-        <w:t xml:space="preserve">         </w:t>
-      </w:r>
-      <w:r>
-        <w:rPr>
-          <w:rFonts w:ascii="Consolas" w:hAnsi="Consolas" w:cs="Consolas"/>
-          <w:color w:val="000000"/>
-          <w:sz w:val="19"/>
-          <w:szCs w:val="19"/>
-        </w:rPr>
-        <w:t>};</w:t>
+        <w:t xml:space="preserve">         };</w:t>
       </w:r>
     </w:p>
     <w:p>
@@ -8972,7 +8913,7 @@
           <w:szCs w:val="19"/>
         </w:rPr>
       </w:pPr>
-      <w:hyperlink r:id="rId8" w:history="1">
+      <w:hyperlink r:id="rId9" w:history="1">
         <w:r>
           <w:rPr>
             <w:rStyle w:val="Hyperlink"/>
@@ -9002,7 +8943,7 @@
           <w:szCs w:val="19"/>
         </w:rPr>
       </w:pPr>
-      <w:hyperlink r:id="rId9" w:history="1">
+      <w:hyperlink r:id="rId10" w:history="1">
         <w:r>
           <w:rPr>
             <w:rStyle w:val="Hyperlink"/>
@@ -9043,7 +8984,7 @@
           <w:szCs w:val="19"/>
         </w:rPr>
       </w:pPr>
-      <w:hyperlink r:id="rId10" w:history="1">
+      <w:hyperlink r:id="rId11" w:history="1">
         <w:r>
           <w:rPr>
             <w:rStyle w:val="Hyperlink"/>
@@ -9073,7 +9014,7 @@
           <w:szCs w:val="19"/>
         </w:rPr>
       </w:pPr>
-      <w:hyperlink r:id="rId11" w:anchor="UseaUnitofWorkandanewContextforeachsetofRecords" w:history="1">
+      <w:hyperlink r:id="rId12" w:anchor="UseaUnitofWorkandanewContextforeachsetofRecords" w:history="1">
         <w:r>
           <w:rPr>
             <w:rStyle w:val="Hyperlink"/>
@@ -9103,7 +9044,7 @@
           <w:szCs w:val="19"/>
         </w:rPr>
       </w:pPr>
-      <w:hyperlink r:id="rId12" w:anchor="TurnoffAutoDetectChangesEnabled" w:history="1">
+      <w:hyperlink r:id="rId13" w:anchor="TurnoffAutoDetectChangesEnabled" w:history="1">
         <w:r>
           <w:rPr>
             <w:rStyle w:val="Hyperlink"/>
@@ -9144,7 +9085,7 @@
           <w:szCs w:val="19"/>
         </w:rPr>
       </w:pPr>
-      <w:hyperlink r:id="rId13" w:anchor="Batching" w:history="1">
+      <w:hyperlink r:id="rId14" w:anchor="Batching" w:history="1">
         <w:r>
           <w:rPr>
             <w:rStyle w:val="Hyperlink"/>
@@ -9174,7 +9115,7 @@
           <w:szCs w:val="19"/>
         </w:rPr>
       </w:pPr>
-      <w:hyperlink r:id="rId14" w:anchor="DbTable.AddRange()" w:history="1">
+      <w:hyperlink r:id="rId15" w:anchor="DbTable.AddRange()" w:history="1">
         <w:proofErr w:type="spellStart"/>
         <w:r>
           <w:rPr>
@@ -9199,12 +9140,421 @@
     </w:p>
     <w:p>
       <w:pPr>
-        <w:pStyle w:val="NoSpacing"/>
-        <w:rPr>
-          <w:sz w:val="16"/>
-          <w:szCs w:val="21"/>
-        </w:rPr>
-      </w:pPr>
+        <w:pStyle w:val="Heading2"/>
+        <w:rPr>
+          <w:rFonts w:eastAsia="Times New Roman"/>
+        </w:rPr>
+      </w:pPr>
+      <w:r>
+        <w:rPr>
+          <w:rFonts w:eastAsia="Times New Roman"/>
+        </w:rPr>
+        <w:t>Code first Tips</w:t>
+      </w:r>
+    </w:p>
+    <w:p>
+      <w:pPr>
+        <w:pStyle w:val="ListParagraph"/>
+        <w:numPr>
+          <w:ilvl w:val="0"/>
+          <w:numId w:val="8"/>
+        </w:numPr>
+        <w:shd w:val="clear" w:color="auto" w:fill="DBEDFE"/>
+        <w:spacing w:after="0" w:line="240" w:lineRule="auto"/>
+        <w:ind w:right="150"/>
+        <w:rPr>
+          <w:rFonts w:ascii="Helvetica" w:eastAsia="Times New Roman" w:hAnsi="Helvetica" w:cs="Helvetica"/>
+          <w:color w:val="373E4D"/>
+          <w:sz w:val="18"/>
+          <w:szCs w:val="18"/>
+        </w:rPr>
+      </w:pPr>
+      <w:r>
+        <w:rPr>
+          <w:rFonts w:ascii="Helvetica" w:eastAsia="Times New Roman" w:hAnsi="Helvetica" w:cs="Helvetica"/>
+          <w:color w:val="373E4D"/>
+          <w:sz w:val="18"/>
+          <w:szCs w:val="18"/>
+        </w:rPr>
+        <w:t xml:space="preserve">How to implement </w:t>
+      </w:r>
+      <w:proofErr w:type="spellStart"/>
+      <w:r>
+        <w:rPr>
+          <w:rFonts w:ascii="Helvetica" w:eastAsia="Times New Roman" w:hAnsi="Helvetica" w:cs="Helvetica"/>
+          <w:color w:val="373E4D"/>
+          <w:sz w:val="18"/>
+          <w:szCs w:val="18"/>
+        </w:rPr>
+        <w:t>Guid</w:t>
+      </w:r>
+      <w:proofErr w:type="spellEnd"/>
+      <w:r>
+        <w:rPr>
+          <w:rFonts w:ascii="Helvetica" w:eastAsia="Times New Roman" w:hAnsi="Helvetica" w:cs="Helvetica"/>
+          <w:color w:val="373E4D"/>
+          <w:sz w:val="18"/>
+          <w:szCs w:val="18"/>
+        </w:rPr>
+        <w:t xml:space="preserve"> id - 25:00 </w:t>
+      </w:r>
+    </w:p>
+    <w:p>
+      <w:pPr>
+        <w:pStyle w:val="ListParagraph"/>
+        <w:numPr>
+          <w:ilvl w:val="0"/>
+          <w:numId w:val="8"/>
+        </w:numPr>
+        <w:shd w:val="clear" w:color="auto" w:fill="DBEDFE"/>
+        <w:spacing w:after="0" w:line="240" w:lineRule="auto"/>
+        <w:ind w:right="150"/>
+        <w:rPr>
+          <w:rFonts w:ascii="Helvetica" w:eastAsia="Times New Roman" w:hAnsi="Helvetica" w:cs="Helvetica"/>
+          <w:color w:val="373E4D"/>
+          <w:sz w:val="18"/>
+          <w:szCs w:val="18"/>
+        </w:rPr>
+      </w:pPr>
+      <w:r>
+        <w:rPr>
+          <w:rFonts w:ascii="Helvetica" w:eastAsia="Times New Roman" w:hAnsi="Helvetica" w:cs="Helvetica"/>
+          <w:color w:val="373E4D"/>
+          <w:sz w:val="18"/>
+          <w:szCs w:val="18"/>
+        </w:rPr>
+        <w:t xml:space="preserve">One to many </w:t>
+      </w:r>
+      <w:proofErr w:type="spellStart"/>
+      <w:r>
+        <w:rPr>
+          <w:rFonts w:ascii="Helvetica" w:eastAsia="Times New Roman" w:hAnsi="Helvetica" w:cs="Helvetica"/>
+          <w:color w:val="373E4D"/>
+          <w:sz w:val="18"/>
+          <w:szCs w:val="18"/>
+        </w:rPr>
+        <w:t>relatioship</w:t>
+      </w:r>
+      <w:proofErr w:type="spellEnd"/>
+      <w:r>
+        <w:rPr>
+          <w:rFonts w:ascii="Helvetica" w:eastAsia="Times New Roman" w:hAnsi="Helvetica" w:cs="Helvetica"/>
+          <w:color w:val="373E4D"/>
+          <w:sz w:val="18"/>
+          <w:szCs w:val="18"/>
+        </w:rPr>
+        <w:t xml:space="preserve"> - 45:00 </w:t>
+      </w:r>
+    </w:p>
+    <w:p>
+      <w:pPr>
+        <w:pStyle w:val="ListParagraph"/>
+        <w:numPr>
+          <w:ilvl w:val="0"/>
+          <w:numId w:val="8"/>
+        </w:numPr>
+        <w:shd w:val="clear" w:color="auto" w:fill="DBEDFE"/>
+        <w:spacing w:after="0" w:line="240" w:lineRule="auto"/>
+        <w:ind w:right="150"/>
+        <w:rPr>
+          <w:rFonts w:ascii="Helvetica" w:eastAsia="Times New Roman" w:hAnsi="Helvetica" w:cs="Helvetica"/>
+          <w:color w:val="373E4D"/>
+          <w:sz w:val="18"/>
+          <w:szCs w:val="18"/>
+        </w:rPr>
+      </w:pPr>
+      <w:r>
+        <w:rPr>
+          <w:rFonts w:ascii="Helvetica" w:eastAsia="Times New Roman" w:hAnsi="Helvetica" w:cs="Helvetica"/>
+          <w:color w:val="373E4D"/>
+          <w:sz w:val="18"/>
+          <w:szCs w:val="18"/>
+        </w:rPr>
+        <w:t xml:space="preserve">No using of virtual properties in the constructor. </w:t>
+      </w:r>
+      <w:proofErr w:type="spellStart"/>
+      <w:r>
+        <w:rPr>
+          <w:rFonts w:ascii="Helvetica" w:eastAsia="Times New Roman" w:hAnsi="Helvetica" w:cs="Helvetica"/>
+          <w:color w:val="373E4D"/>
+          <w:sz w:val="18"/>
+          <w:szCs w:val="18"/>
+        </w:rPr>
+        <w:t>AddOrUpdate</w:t>
+      </w:r>
+      <w:proofErr w:type="spellEnd"/>
+      <w:r>
+        <w:rPr>
+          <w:rFonts w:ascii="Helvetica" w:eastAsia="Times New Roman" w:hAnsi="Helvetica" w:cs="Helvetica"/>
+          <w:color w:val="373E4D"/>
+          <w:sz w:val="18"/>
+          <w:szCs w:val="18"/>
+        </w:rPr>
+        <w:t xml:space="preserve"> - 1:53:00 </w:t>
+      </w:r>
+    </w:p>
+    <w:p>
+      <w:pPr>
+        <w:pStyle w:val="ListParagraph"/>
+        <w:numPr>
+          <w:ilvl w:val="0"/>
+          <w:numId w:val="8"/>
+        </w:numPr>
+        <w:shd w:val="clear" w:color="auto" w:fill="DBEDFE"/>
+        <w:spacing w:after="0" w:line="240" w:lineRule="auto"/>
+        <w:ind w:right="150"/>
+        <w:rPr>
+          <w:rFonts w:ascii="Helvetica" w:eastAsia="Times New Roman" w:hAnsi="Helvetica" w:cs="Helvetica"/>
+          <w:color w:val="373E4D"/>
+          <w:sz w:val="18"/>
+          <w:szCs w:val="18"/>
+        </w:rPr>
+      </w:pPr>
+      <w:r>
+        <w:rPr>
+          <w:rFonts w:ascii="Helvetica" w:eastAsia="Times New Roman" w:hAnsi="Helvetica" w:cs="Helvetica"/>
+          <w:color w:val="373E4D"/>
+          <w:sz w:val="18"/>
+          <w:szCs w:val="18"/>
+        </w:rPr>
+        <w:t>Data annotations - 2:13:00</w:t>
+      </w:r>
+    </w:p>
+    <w:p>
+      <w:pPr>
+        <w:pStyle w:val="ListParagraph"/>
+        <w:numPr>
+          <w:ilvl w:val="0"/>
+          <w:numId w:val="8"/>
+        </w:numPr>
+        <w:shd w:val="clear" w:color="auto" w:fill="DBEDFE"/>
+        <w:spacing w:after="0" w:line="240" w:lineRule="auto"/>
+        <w:ind w:right="150"/>
+        <w:rPr>
+          <w:rFonts w:ascii="Helvetica" w:eastAsia="Times New Roman" w:hAnsi="Helvetica" w:cs="Helvetica"/>
+          <w:color w:val="373E4D"/>
+          <w:sz w:val="18"/>
+          <w:szCs w:val="18"/>
+        </w:rPr>
+      </w:pPr>
+      <w:r>
+        <w:rPr>
+          <w:rFonts w:ascii="Helvetica" w:eastAsia="Times New Roman" w:hAnsi="Helvetica" w:cs="Helvetica"/>
+          <w:color w:val="373E4D"/>
+          <w:sz w:val="18"/>
+          <w:szCs w:val="18"/>
+        </w:rPr>
+        <w:t xml:space="preserve">Default values - 2:20:00 </w:t>
+      </w:r>
+    </w:p>
+    <w:p>
+      <w:pPr>
+        <w:pStyle w:val="ListParagraph"/>
+        <w:numPr>
+          <w:ilvl w:val="0"/>
+          <w:numId w:val="8"/>
+        </w:numPr>
+        <w:shd w:val="clear" w:color="auto" w:fill="DBEDFE"/>
+        <w:spacing w:after="0" w:line="240" w:lineRule="auto"/>
+        <w:ind w:right="150"/>
+        <w:rPr>
+          <w:rFonts w:ascii="Helvetica" w:eastAsia="Times New Roman" w:hAnsi="Helvetica" w:cs="Helvetica"/>
+          <w:color w:val="373E4D"/>
+          <w:sz w:val="18"/>
+          <w:szCs w:val="18"/>
+        </w:rPr>
+      </w:pPr>
+      <w:r>
+        <w:rPr>
+          <w:rFonts w:ascii="Helvetica" w:eastAsia="Times New Roman" w:hAnsi="Helvetica" w:cs="Helvetica"/>
+          <w:color w:val="373E4D"/>
+          <w:sz w:val="18"/>
+          <w:szCs w:val="18"/>
+        </w:rPr>
+        <w:t xml:space="preserve">Complex type - 2:35:00 </w:t>
+      </w:r>
+    </w:p>
+    <w:p>
+      <w:pPr>
+        <w:pStyle w:val="ListParagraph"/>
+        <w:numPr>
+          <w:ilvl w:val="0"/>
+          <w:numId w:val="8"/>
+        </w:numPr>
+        <w:shd w:val="clear" w:color="auto" w:fill="DBEDFE"/>
+        <w:spacing w:after="0" w:line="240" w:lineRule="auto"/>
+        <w:ind w:right="150"/>
+        <w:rPr>
+          <w:rFonts w:ascii="Helvetica" w:eastAsia="Times New Roman" w:hAnsi="Helvetica" w:cs="Helvetica"/>
+          <w:color w:val="373E4D"/>
+          <w:sz w:val="18"/>
+          <w:szCs w:val="18"/>
+        </w:rPr>
+      </w:pPr>
+      <w:proofErr w:type="spellStart"/>
+      <w:r>
+        <w:rPr>
+          <w:rFonts w:ascii="Helvetica" w:eastAsia="Times New Roman" w:hAnsi="Helvetica" w:cs="Helvetica"/>
+          <w:color w:val="373E4D"/>
+          <w:sz w:val="18"/>
+          <w:szCs w:val="18"/>
+        </w:rPr>
+        <w:t>InverseProperty</w:t>
+      </w:r>
+      <w:proofErr w:type="spellEnd"/>
+      <w:r>
+        <w:rPr>
+          <w:rFonts w:ascii="Helvetica" w:eastAsia="Times New Roman" w:hAnsi="Helvetica" w:cs="Helvetica"/>
+          <w:color w:val="373E4D"/>
+          <w:sz w:val="18"/>
+          <w:szCs w:val="18"/>
+        </w:rPr>
+        <w:t xml:space="preserve"> 2:45:00 </w:t>
+      </w:r>
+    </w:p>
+    <w:p>
+      <w:pPr>
+        <w:pStyle w:val="ListParagraph"/>
+        <w:numPr>
+          <w:ilvl w:val="0"/>
+          <w:numId w:val="8"/>
+        </w:numPr>
+        <w:shd w:val="clear" w:color="auto" w:fill="DBEDFE"/>
+        <w:spacing w:after="0" w:line="240" w:lineRule="auto"/>
+        <w:ind w:right="150"/>
+        <w:rPr>
+          <w:rFonts w:ascii="Helvetica" w:eastAsia="Times New Roman" w:hAnsi="Helvetica" w:cs="Helvetica"/>
+          <w:color w:val="373E4D"/>
+          <w:sz w:val="18"/>
+          <w:szCs w:val="18"/>
+        </w:rPr>
+      </w:pPr>
+      <w:proofErr w:type="spellStart"/>
+      <w:r>
+        <w:rPr>
+          <w:rFonts w:ascii="Helvetica" w:eastAsia="Times New Roman" w:hAnsi="Helvetica" w:cs="Helvetica"/>
+          <w:color w:val="373E4D"/>
+          <w:sz w:val="18"/>
+          <w:szCs w:val="18"/>
+        </w:rPr>
+        <w:t>OnModelCreating</w:t>
+      </w:r>
+      <w:proofErr w:type="spellEnd"/>
+      <w:r>
+        <w:rPr>
+          <w:rFonts w:ascii="Helvetica" w:eastAsia="Times New Roman" w:hAnsi="Helvetica" w:cs="Helvetica"/>
+          <w:color w:val="373E4D"/>
+          <w:sz w:val="18"/>
+          <w:szCs w:val="18"/>
+        </w:rPr>
+        <w:t xml:space="preserve">, fluent </w:t>
+      </w:r>
+      <w:proofErr w:type="spellStart"/>
+      <w:r>
+        <w:rPr>
+          <w:rFonts w:ascii="Helvetica" w:eastAsia="Times New Roman" w:hAnsi="Helvetica" w:cs="Helvetica"/>
+          <w:color w:val="373E4D"/>
+          <w:sz w:val="18"/>
+          <w:szCs w:val="18"/>
+        </w:rPr>
+        <w:t>api</w:t>
+      </w:r>
+      <w:proofErr w:type="spellEnd"/>
+      <w:r>
+        <w:rPr>
+          <w:rFonts w:ascii="Helvetica" w:eastAsia="Times New Roman" w:hAnsi="Helvetica" w:cs="Helvetica"/>
+          <w:color w:val="373E4D"/>
+          <w:sz w:val="18"/>
+          <w:szCs w:val="18"/>
+        </w:rPr>
+        <w:t xml:space="preserve"> instead of attributes - 2:50:00</w:t>
+      </w:r>
+    </w:p>
+    <w:p>
+      <w:pPr>
+        <w:shd w:val="clear" w:color="auto" w:fill="DBEDFE"/>
+        <w:spacing w:after="0" w:line="240" w:lineRule="auto"/>
+        <w:ind w:right="150"/>
+        <w:rPr>
+          <w:rFonts w:ascii="Helvetica" w:eastAsia="Times New Roman" w:hAnsi="Helvetica" w:cs="Helvetica"/>
+          <w:color w:val="373E4D"/>
+          <w:sz w:val="18"/>
+          <w:szCs w:val="18"/>
+        </w:rPr>
+      </w:pPr>
+    </w:p>
+    <w:p>
+      <w:pPr>
+        <w:shd w:val="clear" w:color="auto" w:fill="DBEDFE"/>
+        <w:spacing w:after="0" w:line="240" w:lineRule="auto"/>
+        <w:ind w:right="150"/>
+        <w:rPr>
+          <w:rFonts w:ascii="Helvetica" w:eastAsia="Times New Roman" w:hAnsi="Helvetica" w:cs="Helvetica"/>
+          <w:color w:val="373E4D"/>
+          <w:sz w:val="18"/>
+          <w:szCs w:val="18"/>
+        </w:rPr>
+      </w:pPr>
+      <w:r>
+        <w:rPr>
+          <w:rFonts w:ascii="Helvetica" w:eastAsia="Times New Roman" w:hAnsi="Helvetica" w:cs="Helvetica"/>
+          <w:color w:val="373E4D"/>
+          <w:sz w:val="18"/>
+          <w:szCs w:val="18"/>
+        </w:rPr>
+        <w:t>Entity Framework -&gt; in LINQ, the queries should be Expression&lt;</w:t>
+      </w:r>
+      <w:proofErr w:type="spellStart"/>
+      <w:r>
+        <w:rPr>
+          <w:rFonts w:ascii="Helvetica" w:eastAsia="Times New Roman" w:hAnsi="Helvetica" w:cs="Helvetica"/>
+          <w:color w:val="373E4D"/>
+          <w:sz w:val="18"/>
+          <w:szCs w:val="18"/>
+        </w:rPr>
+        <w:t>func</w:t>
+      </w:r>
+      <w:proofErr w:type="spellEnd"/>
+      <w:r>
+        <w:rPr>
+          <w:rFonts w:ascii="Helvetica" w:eastAsia="Times New Roman" w:hAnsi="Helvetica" w:cs="Helvetica"/>
+          <w:color w:val="373E4D"/>
+          <w:sz w:val="18"/>
+          <w:szCs w:val="18"/>
+        </w:rPr>
+        <w:t xml:space="preserve">&lt;&gt;&gt;, not  </w:t>
+      </w:r>
+      <w:proofErr w:type="spellStart"/>
+      <w:r>
+        <w:rPr>
+          <w:rFonts w:ascii="Helvetica" w:eastAsia="Times New Roman" w:hAnsi="Helvetica" w:cs="Helvetica"/>
+          <w:color w:val="373E4D"/>
+          <w:sz w:val="18"/>
+          <w:szCs w:val="18"/>
+        </w:rPr>
+        <w:t>func</w:t>
+      </w:r>
+      <w:proofErr w:type="spellEnd"/>
+      <w:r>
+        <w:rPr>
+          <w:rFonts w:ascii="Helvetica" w:eastAsia="Times New Roman" w:hAnsi="Helvetica" w:cs="Helvetica"/>
+          <w:color w:val="373E4D"/>
+          <w:sz w:val="18"/>
+          <w:szCs w:val="18"/>
+        </w:rPr>
+        <w:t>&lt;&gt; (</w:t>
+      </w:r>
+      <w:bookmarkStart w:id="0" w:name="_GoBack"/>
+      <w:bookmarkEnd w:id="0"/>
+      <w:r>
+        <w:rPr>
+          <w:rFonts w:ascii="Helvetica" w:eastAsia="Times New Roman" w:hAnsi="Helvetica" w:cs="Helvetica"/>
+          <w:color w:val="373E4D"/>
+          <w:sz w:val="18"/>
+          <w:szCs w:val="18"/>
+        </w:rPr>
+        <w:t>1:13:00)</w:t>
+      </w:r>
     </w:p>
     <w:sectPr>
       <w:pgSz w:w="12240" w:h="15840"/>
@@ -9217,8 +9567,8 @@
 </file>
 
 <file path=word/numbering.xml><?xml version="1.0" encoding="utf-8"?>
-<w:numbering xmlns:wpc="http://schemas.microsoft.com/office/word/2010/wordprocessingCanvas" xmlns:mc="http://schemas.openxmlformats.org/markup-compatibility/2006" xmlns:o="urn:schemas-microsoft-com:office:office" xmlns:r="http://schemas.openxmlformats.org/officeDocument/2006/relationships" xmlns:m="http://schemas.openxmlformats.org/officeDocument/2006/math" xmlns:v="urn:schemas-microsoft-com:vml" xmlns:wp14="http://schemas.microsoft.com/office/word/2010/wordprocessingDrawing" xmlns:wp="http://schemas.openxmlformats.org/drawingml/2006/wordprocessingDrawing" xmlns:w10="urn:schemas-microsoft-com:office:word" xmlns:w="http://schemas.openxmlformats.org/wordprocessingml/2006/main" xmlns:w14="http://schemas.microsoft.com/office/word/2010/wordml" xmlns:w15="http://schemas.microsoft.com/office/word/2012/wordml" xmlns:wpg="http://schemas.microsoft.com/office/word/2010/wordprocessingGroup" xmlns:wpi="http://schemas.microsoft.com/office/word/2010/wordprocessingInk" xmlns:wne="http://schemas.microsoft.com/office/word/2006/wordml" xmlns:wps="http://schemas.microsoft.com/office/word/2010/wordprocessingShape" mc:Ignorable="w14 w15 wp14">
-  <w:abstractNum w:abstractNumId="0" w15:restartNumberingAfterBreak="0">
+<w:numbering xmlns:wpc="http://schemas.microsoft.com/office/word/2010/wordprocessingCanvas" xmlns:mc="http://schemas.openxmlformats.org/markup-compatibility/2006" xmlns:o="urn:schemas-microsoft-com:office:office" xmlns:r="http://schemas.openxmlformats.org/officeDocument/2006/relationships" xmlns:m="http://schemas.openxmlformats.org/officeDocument/2006/math" xmlns:v="urn:schemas-microsoft-com:vml" xmlns:wp14="http://schemas.microsoft.com/office/word/2010/wordprocessingDrawing" xmlns:wp="http://schemas.openxmlformats.org/drawingml/2006/wordprocessingDrawing" xmlns:w10="urn:schemas-microsoft-com:office:word" xmlns:w="http://schemas.openxmlformats.org/wordprocessingml/2006/main" xmlns:w14="http://schemas.microsoft.com/office/word/2010/wordml" xmlns:wpg="http://schemas.microsoft.com/office/word/2010/wordprocessingGroup" xmlns:wpi="http://schemas.microsoft.com/office/word/2010/wordprocessingInk" xmlns:wne="http://schemas.microsoft.com/office/word/2006/wordml" xmlns:wps="http://schemas.microsoft.com/office/word/2010/wordprocessingShape" mc:Ignorable="w14 wp14">
+  <w:abstractNum w:abstractNumId="0">
     <w:nsid w:val="0213476D"/>
     <w:multiLevelType w:val="hybridMultilevel"/>
     <w:tmpl w:val="BA7A5466"/>
@@ -9304,7 +9654,7 @@
       </w:pPr>
     </w:lvl>
   </w:abstractNum>
-  <w:abstractNum w:abstractNumId="1" w15:restartNumberingAfterBreak="0">
+  <w:abstractNum w:abstractNumId="1">
     <w:nsid w:val="1BDE4768"/>
     <w:multiLevelType w:val="multilevel"/>
     <w:tmpl w:val="0409001D"/>
@@ -9390,7 +9740,7 @@
       </w:pPr>
     </w:lvl>
   </w:abstractNum>
-  <w:abstractNum w:abstractNumId="2" w15:restartNumberingAfterBreak="0">
+  <w:abstractNum w:abstractNumId="2">
     <w:nsid w:val="38137C15"/>
     <w:multiLevelType w:val="hybridMultilevel"/>
     <w:tmpl w:val="0D32AE48"/>
@@ -9482,7 +9832,7 @@
       </w:pPr>
     </w:lvl>
   </w:abstractNum>
-  <w:abstractNum w:abstractNumId="3" w15:restartNumberingAfterBreak="0">
+  <w:abstractNum w:abstractNumId="3">
     <w:nsid w:val="5D320934"/>
     <w:multiLevelType w:val="hybridMultilevel"/>
     <w:tmpl w:val="9F6A18F0"/>
@@ -9568,7 +9918,7 @@
       </w:pPr>
     </w:lvl>
   </w:abstractNum>
-  <w:abstractNum w:abstractNumId="4" w15:restartNumberingAfterBreak="0">
+  <w:abstractNum w:abstractNumId="4">
     <w:nsid w:val="661B65C1"/>
     <w:multiLevelType w:val="hybridMultilevel"/>
     <w:tmpl w:val="D4E859D0"/>
@@ -9654,7 +10004,7 @@
       </w:pPr>
     </w:lvl>
   </w:abstractNum>
-  <w:abstractNum w:abstractNumId="5" w15:restartNumberingAfterBreak="0">
+  <w:abstractNum w:abstractNumId="5">
     <w:nsid w:val="670E40A7"/>
     <w:multiLevelType w:val="multilevel"/>
     <w:tmpl w:val="0409001D"/>
@@ -9740,7 +10090,7 @@
       </w:pPr>
     </w:lvl>
   </w:abstractNum>
-  <w:abstractNum w:abstractNumId="6" w15:restartNumberingAfterBreak="0">
+  <w:abstractNum w:abstractNumId="6">
     <w:nsid w:val="78E24B96"/>
     <w:multiLevelType w:val="hybridMultilevel"/>
     <w:tmpl w:val="12BE6EA6"/>
@@ -9826,7 +10176,7 @@
       </w:pPr>
     </w:lvl>
   </w:abstractNum>
-  <w:abstractNum w:abstractNumId="7" w15:restartNumberingAfterBreak="0">
+  <w:abstractNum w:abstractNumId="7">
     <w:nsid w:val="7AD45A56"/>
     <w:multiLevelType w:val="hybridMultilevel"/>
     <w:tmpl w:val="D6FC1A8E"/>
@@ -9940,7 +10290,7 @@
 </file>
 
 <file path=word/styles.xml><?xml version="1.0" encoding="utf-8"?>
-<w:styles xmlns:mc="http://schemas.openxmlformats.org/markup-compatibility/2006" xmlns:r="http://schemas.openxmlformats.org/officeDocument/2006/relationships" xmlns:w="http://schemas.openxmlformats.org/wordprocessingml/2006/main" xmlns:w14="http://schemas.microsoft.com/office/word/2010/wordml" xmlns:w15="http://schemas.microsoft.com/office/word/2012/wordml" mc:Ignorable="w14 w15">
+<w:styles xmlns:mc="http://schemas.openxmlformats.org/markup-compatibility/2006" xmlns:r="http://schemas.openxmlformats.org/officeDocument/2006/relationships" xmlns:w="http://schemas.openxmlformats.org/wordprocessingml/2006/main" xmlns:w14="http://schemas.microsoft.com/office/word/2010/wordml" mc:Ignorable="w14">
   <w:docDefaults>
     <w:rPrDefault>
       <w:rPr>
@@ -9956,378 +10306,144 @@
       </w:pPr>
     </w:pPrDefault>
   </w:docDefaults>
-  <w:latentStyles w:defLockedState="0" w:defUIPriority="99" w:defSemiHidden="0" w:defUnhideWhenUsed="0" w:defQFormat="0" w:count="371">
-    <w:lsdException w:name="Normal" w:uiPriority="0" w:qFormat="1"/>
-    <w:lsdException w:name="heading 1" w:uiPriority="9" w:qFormat="1"/>
-    <w:lsdException w:name="heading 2" w:semiHidden="1" w:uiPriority="9" w:unhideWhenUsed="1" w:qFormat="1"/>
-    <w:lsdException w:name="heading 3" w:semiHidden="1" w:uiPriority="9" w:unhideWhenUsed="1" w:qFormat="1"/>
-    <w:lsdException w:name="heading 4" w:semiHidden="1" w:uiPriority="9" w:unhideWhenUsed="1" w:qFormat="1"/>
-    <w:lsdException w:name="heading 5" w:semiHidden="1" w:uiPriority="9" w:unhideWhenUsed="1" w:qFormat="1"/>
-    <w:lsdException w:name="heading 6" w:semiHidden="1" w:uiPriority="9" w:unhideWhenUsed="1" w:qFormat="1"/>
-    <w:lsdException w:name="heading 7" w:semiHidden="1" w:uiPriority="9" w:unhideWhenUsed="1" w:qFormat="1"/>
-    <w:lsdException w:name="heading 8" w:semiHidden="1" w:uiPriority="9" w:unhideWhenUsed="1" w:qFormat="1"/>
-    <w:lsdException w:name="heading 9" w:semiHidden="1" w:uiPriority="9" w:unhideWhenUsed="1" w:qFormat="1"/>
-    <w:lsdException w:name="index 1" w:semiHidden="1" w:unhideWhenUsed="1"/>
-    <w:lsdException w:name="index 2" w:semiHidden="1" w:unhideWhenUsed="1"/>
-    <w:lsdException w:name="index 3" w:semiHidden="1" w:unhideWhenUsed="1"/>
-    <w:lsdException w:name="index 4" w:semiHidden="1" w:unhideWhenUsed="1"/>
-    <w:lsdException w:name="index 5" w:semiHidden="1" w:unhideWhenUsed="1"/>
-    <w:lsdException w:name="index 6" w:semiHidden="1" w:unhideWhenUsed="1"/>
-    <w:lsdException w:name="index 7" w:semiHidden="1" w:unhideWhenUsed="1"/>
-    <w:lsdException w:name="index 8" w:semiHidden="1" w:unhideWhenUsed="1"/>
-    <w:lsdException w:name="index 9" w:semiHidden="1" w:unhideWhenUsed="1"/>
-    <w:lsdException w:name="toc 1" w:semiHidden="1" w:uiPriority="39" w:unhideWhenUsed="1"/>
-    <w:lsdException w:name="toc 2" w:semiHidden="1" w:uiPriority="39" w:unhideWhenUsed="1"/>
-    <w:lsdException w:name="toc 3" w:semiHidden="1" w:uiPriority="39" w:unhideWhenUsed="1"/>
-    <w:lsdException w:name="toc 4" w:semiHidden="1" w:uiPriority="39" w:unhideWhenUsed="1"/>
-    <w:lsdException w:name="toc 5" w:semiHidden="1" w:uiPriority="39" w:unhideWhenUsed="1"/>
-    <w:lsdException w:name="toc 6" w:semiHidden="1" w:uiPriority="39" w:unhideWhenUsed="1"/>
-    <w:lsdException w:name="toc 7" w:semiHidden="1" w:uiPriority="39" w:unhideWhenUsed="1"/>
-    <w:lsdException w:name="toc 8" w:semiHidden="1" w:uiPriority="39" w:unhideWhenUsed="1"/>
-    <w:lsdException w:name="toc 9" w:semiHidden="1" w:uiPriority="39" w:unhideWhenUsed="1"/>
-    <w:lsdException w:name="Normal Indent" w:semiHidden="1" w:unhideWhenUsed="1"/>
-    <w:lsdException w:name="footnote text" w:semiHidden="1" w:unhideWhenUsed="1"/>
-    <w:lsdException w:name="annotation text" w:semiHidden="1" w:unhideWhenUsed="1"/>
-    <w:lsdException w:name="header" w:semiHidden="1" w:unhideWhenUsed="1"/>
-    <w:lsdException w:name="footer" w:semiHidden="1" w:unhideWhenUsed="1"/>
-    <w:lsdException w:name="index heading" w:semiHidden="1" w:unhideWhenUsed="1"/>
-    <w:lsdException w:name="caption" w:semiHidden="1" w:uiPriority="35" w:unhideWhenUsed="1" w:qFormat="1"/>
-    <w:lsdException w:name="table of figures" w:semiHidden="1" w:unhideWhenUsed="1"/>
-    <w:lsdException w:name="envelope address" w:semiHidden="1" w:unhideWhenUsed="1"/>
-    <w:lsdException w:name="envelope return" w:semiHidden="1" w:unhideWhenUsed="1"/>
-    <w:lsdException w:name="footnote reference" w:semiHidden="1" w:unhideWhenUsed="1"/>
-    <w:lsdException w:name="annotation reference" w:semiHidden="1" w:unhideWhenUsed="1"/>
-    <w:lsdException w:name="line number" w:semiHidden="1" w:unhideWhenUsed="1"/>
-    <w:lsdException w:name="page number" w:semiHidden="1" w:unhideWhenUsed="1"/>
-    <w:lsdException w:name="endnote reference" w:semiHidden="1" w:unhideWhenUsed="1"/>
-    <w:lsdException w:name="endnote text" w:semiHidden="1" w:unhideWhenUsed="1"/>
-    <w:lsdException w:name="table of authorities" w:semiHidden="1" w:unhideWhenUsed="1"/>
-    <w:lsdException w:name="macro" w:semiHidden="1" w:unhideWhenUsed="1"/>
-    <w:lsdException w:name="toa heading" w:semiHidden="1" w:unhideWhenUsed="1"/>
-    <w:lsdException w:name="List" w:semiHidden="1" w:unhideWhenUsed="1"/>
-    <w:lsdException w:name="List Bullet" w:semiHidden="1" w:unhideWhenUsed="1"/>
-    <w:lsdException w:name="List Number" w:semiHidden="1" w:unhideWhenUsed="1"/>
-    <w:lsdException w:name="List 2" w:semiHidden="1" w:unhideWhenUsed="1"/>
-    <w:lsdException w:name="List 3" w:semiHidden="1" w:unhideWhenUsed="1"/>
-    <w:lsdException w:name="List 4" w:semiHidden="1" w:unhideWhenUsed="1"/>
-    <w:lsdException w:name="List 5" w:semiHidden="1" w:unhideWhenUsed="1"/>
-    <w:lsdException w:name="List Bullet 2" w:semiHidden="1" w:unhideWhenUsed="1"/>
-    <w:lsdException w:name="List Bullet 3" w:semiHidden="1" w:unhideWhenUsed="1"/>
-    <w:lsdException w:name="List Bullet 4" w:semiHidden="1" w:unhideWhenUsed="1"/>
-    <w:lsdException w:name="List Bullet 5" w:semiHidden="1" w:unhideWhenUsed="1"/>
-    <w:lsdException w:name="List Number 2" w:semiHidden="1" w:unhideWhenUsed="1"/>
-    <w:lsdException w:name="List Number 3" w:semiHidden="1" w:unhideWhenUsed="1"/>
-    <w:lsdException w:name="List Number 4" w:semiHidden="1" w:unhideWhenUsed="1"/>
-    <w:lsdException w:name="List Number 5" w:semiHidden="1" w:unhideWhenUsed="1"/>
-    <w:lsdException w:name="Title" w:uiPriority="10" w:qFormat="1"/>
-    <w:lsdException w:name="Closing" w:semiHidden="1" w:unhideWhenUsed="1"/>
-    <w:lsdException w:name="Signature" w:semiHidden="1" w:unhideWhenUsed="1"/>
-    <w:lsdException w:name="Default Paragraph Font" w:semiHidden="1" w:uiPriority="1" w:unhideWhenUsed="1"/>
-    <w:lsdException w:name="Body Text" w:semiHidden="1" w:unhideWhenUsed="1"/>
-    <w:lsdException w:name="Body Text Indent" w:semiHidden="1" w:unhideWhenUsed="1"/>
-    <w:lsdException w:name="List Continue" w:semiHidden="1" w:unhideWhenUsed="1"/>
-    <w:lsdException w:name="List Continue 2" w:semiHidden="1" w:unhideWhenUsed="1"/>
-    <w:lsdException w:name="List Continue 3" w:semiHidden="1" w:unhideWhenUsed="1"/>
-    <w:lsdException w:name="List Continue 4" w:semiHidden="1" w:unhideWhenUsed="1"/>
-    <w:lsdException w:name="List Continue 5" w:semiHidden="1" w:unhideWhenUsed="1"/>
-    <w:lsdException w:name="Message Header" w:semiHidden="1" w:unhideWhenUsed="1"/>
-    <w:lsdException w:name="Subtitle" w:uiPriority="11" w:qFormat="1"/>
-    <w:lsdException w:name="Salutation" w:semiHidden="1" w:unhideWhenUsed="1"/>
-    <w:lsdException w:name="Date" w:semiHidden="1" w:unhideWhenUsed="1"/>
-    <w:lsdException w:name="Body Text First Indent" w:semiHidden="1" w:unhideWhenUsed="1"/>
-    <w:lsdException w:name="Body Text First Indent 2" w:semiHidden="1" w:unhideWhenUsed="1"/>
-    <w:lsdException w:name="Note Heading" w:semiHidden="1" w:unhideWhenUsed="1"/>
-    <w:lsdException w:name="Body Text 2" w:semiHidden="1" w:unhideWhenUsed="1"/>
-    <w:lsdException w:name="Body Text 3" w:semiHidden="1" w:unhideWhenUsed="1"/>
-    <w:lsdException w:name="Body Text Indent 2" w:semiHidden="1" w:unhideWhenUsed="1"/>
-    <w:lsdException w:name="Body Text Indent 3" w:semiHidden="1" w:unhideWhenUsed="1"/>
-    <w:lsdException w:name="Block Text" w:semiHidden="1" w:unhideWhenUsed="1"/>
-    <w:lsdException w:name="Hyperlink" w:semiHidden="1" w:unhideWhenUsed="1"/>
-    <w:lsdException w:name="FollowedHyperlink" w:semiHidden="1" w:unhideWhenUsed="1"/>
-    <w:lsdException w:name="Strong" w:uiPriority="22" w:qFormat="1"/>
-    <w:lsdException w:name="Emphasis" w:uiPriority="20" w:qFormat="1"/>
-    <w:lsdException w:name="Document Map" w:semiHidden="1" w:unhideWhenUsed="1"/>
-    <w:lsdException w:name="Plain Text" w:semiHidden="1" w:unhideWhenUsed="1"/>
-    <w:lsdException w:name="E-mail Signature" w:semiHidden="1" w:unhideWhenUsed="1"/>
-    <w:lsdException w:name="HTML Top of Form" w:semiHidden="1" w:unhideWhenUsed="1"/>
-    <w:lsdException w:name="HTML Bottom of Form" w:semiHidden="1" w:unhideWhenUsed="1"/>
-    <w:lsdException w:name="Normal (Web)" w:semiHidden="1" w:unhideWhenUsed="1"/>
-    <w:lsdException w:name="HTML Acronym" w:semiHidden="1" w:unhideWhenUsed="1"/>
-    <w:lsdException w:name="HTML Address" w:semiHidden="1" w:unhideWhenUsed="1"/>
-    <w:lsdException w:name="HTML Cite" w:semiHidden="1" w:unhideWhenUsed="1"/>
-    <w:lsdException w:name="HTML Code" w:semiHidden="1" w:unhideWhenUsed="1"/>
-    <w:lsdException w:name="HTML Definition" w:semiHidden="1" w:unhideWhenUsed="1"/>
-    <w:lsdException w:name="HTML Keyboard" w:semiHidden="1" w:unhideWhenUsed="1"/>
-    <w:lsdException w:name="HTML Preformatted" w:semiHidden="1" w:unhideWhenUsed="1"/>
-    <w:lsdException w:name="HTML Sample" w:semiHidden="1" w:unhideWhenUsed="1"/>
-    <w:lsdException w:name="HTML Typewriter" w:semiHidden="1" w:unhideWhenUsed="1"/>
-    <w:lsdException w:name="HTML Variable" w:semiHidden="1" w:unhideWhenUsed="1"/>
-    <w:lsdException w:name="Normal Table" w:semiHidden="1" w:unhideWhenUsed="1"/>
-    <w:lsdException w:name="annotation subject" w:semiHidden="1" w:unhideWhenUsed="1"/>
-    <w:lsdException w:name="No List" w:semiHidden="1" w:unhideWhenUsed="1"/>
-    <w:lsdException w:name="Outline List 1" w:semiHidden="1" w:unhideWhenUsed="1"/>
-    <w:lsdException w:name="Outline List 2" w:semiHidden="1" w:unhideWhenUsed="1"/>
-    <w:lsdException w:name="Outline List 3" w:semiHidden="1" w:unhideWhenUsed="1"/>
-    <w:lsdException w:name="Table Simple 1" w:semiHidden="1" w:unhideWhenUsed="1"/>
-    <w:lsdException w:name="Table Simple 2" w:semiHidden="1" w:unhideWhenUsed="1"/>
-    <w:lsdException w:name="Table Simple 3" w:semiHidden="1" w:unhideWhenUsed="1"/>
-    <w:lsdException w:name="Table Classic 1" w:semiHidden="1" w:unhideWhenUsed="1"/>
-    <w:lsdException w:name="Table Classic 2" w:semiHidden="1" w:unhideWhenUsed="1"/>
-    <w:lsdException w:name="Table Classic 3" w:semiHidden="1" w:unhideWhenUsed="1"/>
-    <w:lsdException w:name="Table Classic 4" w:semiHidden="1" w:unhideWhenUsed="1"/>
-    <w:lsdException w:name="Table Colorful 1" w:semiHidden="1" w:unhideWhenUsed="1"/>
-    <w:lsdException w:name="Table Colorful 2" w:semiHidden="1" w:unhideWhenUsed="1"/>
-    <w:lsdException w:name="Table Colorful 3" w:semiHidden="1" w:unhideWhenUsed="1"/>
-    <w:lsdException w:name="Table Columns 1" w:semiHidden="1" w:unhideWhenUsed="1"/>
-    <w:lsdException w:name="Table Columns 2" w:semiHidden="1" w:unhideWhenUsed="1"/>
-    <w:lsdException w:name="Table Columns 3" w:semiHidden="1" w:unhideWhenUsed="1"/>
-    <w:lsdException w:name="Table Columns 4" w:semiHidden="1" w:unhideWhenUsed="1"/>
-    <w:lsdException w:name="Table Columns 5" w:semiHidden="1" w:unhideWhenUsed="1"/>
-    <w:lsdException w:name="Table Grid 1" w:semiHidden="1" w:unhideWhenUsed="1"/>
-    <w:lsdException w:name="Table Grid 2" w:semiHidden="1" w:unhideWhenUsed="1"/>
-    <w:lsdException w:name="Table Grid 3" w:semiHidden="1" w:unhideWhenUsed="1"/>
-    <w:lsdException w:name="Table Grid 4" w:semiHidden="1" w:unhideWhenUsed="1"/>
-    <w:lsdException w:name="Table Grid 5" w:semiHidden="1" w:unhideWhenUsed="1"/>
-    <w:lsdException w:name="Table Grid 6" w:semiHidden="1" w:unhideWhenUsed="1"/>
-    <w:lsdException w:name="Table Grid 7" w:semiHidden="1" w:unhideWhenUsed="1"/>
-    <w:lsdException w:name="Table Grid 8" w:semiHidden="1" w:unhideWhenUsed="1"/>
-    <w:lsdException w:name="Table List 1" w:semiHidden="1" w:unhideWhenUsed="1"/>
-    <w:lsdException w:name="Table List 2" w:semiHidden="1" w:unhideWhenUsed="1"/>
-    <w:lsdException w:name="Table List 3" w:semiHidden="1" w:unhideWhenUsed="1"/>
-    <w:lsdException w:name="Table List 4" w:semiHidden="1" w:unhideWhenUsed="1"/>
-    <w:lsdException w:name="Table List 5" w:semiHidden="1" w:unhideWhenUsed="1"/>
-    <w:lsdException w:name="Table List 6" w:semiHidden="1" w:unhideWhenUsed="1"/>
-    <w:lsdException w:name="Table List 7" w:semiHidden="1" w:unhideWhenUsed="1"/>
-    <w:lsdException w:name="Table List 8" w:semiHidden="1" w:unhideWhenUsed="1"/>
-    <w:lsdException w:name="Table 3D effects 1" w:semiHidden="1" w:unhideWhenUsed="1"/>
-    <w:lsdException w:name="Table 3D effects 2" w:semiHidden="1" w:unhideWhenUsed="1"/>
-    <w:lsdException w:name="Table 3D effects 3" w:semiHidden="1" w:unhideWhenUsed="1"/>
-    <w:lsdException w:name="Table Contemporary" w:semiHidden="1" w:unhideWhenUsed="1"/>
-    <w:lsdException w:name="Table Elegant" w:semiHidden="1" w:unhideWhenUsed="1"/>
-    <w:lsdException w:name="Table Professional" w:semiHidden="1" w:unhideWhenUsed="1"/>
-    <w:lsdException w:name="Table Subtle 1" w:semiHidden="1" w:unhideWhenUsed="1"/>
-    <w:lsdException w:name="Table Subtle 2" w:semiHidden="1" w:unhideWhenUsed="1"/>
-    <w:lsdException w:name="Table Web 1" w:semiHidden="1" w:unhideWhenUsed="1"/>
-    <w:lsdException w:name="Table Web 2" w:semiHidden="1" w:unhideWhenUsed="1"/>
-    <w:lsdException w:name="Table Web 3" w:semiHidden="1" w:unhideWhenUsed="1"/>
-    <w:lsdException w:name="Balloon Text" w:semiHidden="1" w:unhideWhenUsed="1"/>
-    <w:lsdException w:name="Table Grid" w:uiPriority="59"/>
-    <w:lsdException w:name="Table Theme" w:semiHidden="1" w:unhideWhenUsed="1"/>
-    <w:lsdException w:name="Placeholder Text" w:semiHidden="1"/>
-    <w:lsdException w:name="No Spacing" w:uiPriority="1" w:qFormat="1"/>
-    <w:lsdException w:name="Light Shading" w:uiPriority="60"/>
-    <w:lsdException w:name="Light List" w:uiPriority="61"/>
-    <w:lsdException w:name="Light Grid" w:uiPriority="62"/>
-    <w:lsdException w:name="Medium Shading 1" w:uiPriority="63"/>
-    <w:lsdException w:name="Medium Shading 2" w:uiPriority="64"/>
-    <w:lsdException w:name="Medium List 1" w:uiPriority="65"/>
-    <w:lsdException w:name="Medium List 2" w:uiPriority="66"/>
-    <w:lsdException w:name="Medium Grid 1" w:uiPriority="67"/>
-    <w:lsdException w:name="Medium Grid 2" w:uiPriority="68"/>
-    <w:lsdException w:name="Medium Grid 3" w:uiPriority="69"/>
-    <w:lsdException w:name="Dark List" w:uiPriority="70"/>
-    <w:lsdException w:name="Colorful Shading" w:uiPriority="71"/>
-    <w:lsdException w:name="Colorful List" w:uiPriority="72"/>
-    <w:lsdException w:name="Colorful Grid" w:uiPriority="73"/>
-    <w:lsdException w:name="Light Shading Accent 1" w:uiPriority="60"/>
-    <w:lsdException w:name="Light List Accent 1" w:uiPriority="61"/>
-    <w:lsdException w:name="Light Grid Accent 1" w:uiPriority="62"/>
-    <w:lsdException w:name="Medium Shading 1 Accent 1" w:uiPriority="63"/>
-    <w:lsdException w:name="Medium Shading 2 Accent 1" w:uiPriority="64"/>
-    <w:lsdException w:name="Medium List 1 Accent 1" w:uiPriority="65"/>
-    <w:lsdException w:name="Revision" w:semiHidden="1"/>
-    <w:lsdException w:name="List Paragraph" w:uiPriority="34" w:qFormat="1"/>
-    <w:lsdException w:name="Quote" w:uiPriority="29" w:qFormat="1"/>
-    <w:lsdException w:name="Intense Quote" w:uiPriority="30" w:qFormat="1"/>
-    <w:lsdException w:name="Medium List 2 Accent 1" w:uiPriority="66"/>
-    <w:lsdException w:name="Medium Grid 1 Accent 1" w:uiPriority="67"/>
-    <w:lsdException w:name="Medium Grid 2 Accent 1" w:uiPriority="68"/>
-    <w:lsdException w:name="Medium Grid 3 Accent 1" w:uiPriority="69"/>
-    <w:lsdException w:name="Dark List Accent 1" w:uiPriority="70"/>
-    <w:lsdException w:name="Colorful Shading Accent 1" w:uiPriority="71"/>
-    <w:lsdException w:name="Colorful List Accent 1" w:uiPriority="72"/>
-    <w:lsdException w:name="Colorful Grid Accent 1" w:uiPriority="73"/>
-    <w:lsdException w:name="Light Shading Accent 2" w:uiPriority="60"/>
-    <w:lsdException w:name="Light List Accent 2" w:uiPriority="61"/>
-    <w:lsdException w:name="Light Grid Accent 2" w:uiPriority="62"/>
-    <w:lsdException w:name="Medium Shading 1 Accent 2" w:uiPriority="63"/>
-    <w:lsdException w:name="Medium Shading 2 Accent 2" w:uiPriority="64"/>
-    <w:lsdException w:name="Medium List 1 Accent 2" w:uiPriority="65"/>
-    <w:lsdException w:name="Medium List 2 Accent 2" w:uiPriority="66"/>
-    <w:lsdException w:name="Medium Grid 1 Accent 2" w:uiPriority="67"/>
-    <w:lsdException w:name="Medium Grid 2 Accent 2" w:uiPriority="68"/>
-    <w:lsdException w:name="Medium Grid 3 Accent 2" w:uiPriority="69"/>
-    <w:lsdException w:name="Dark List Accent 2" w:uiPriority="70"/>
-    <w:lsdException w:name="Colorful Shading Accent 2" w:uiPriority="71"/>
-    <w:lsdException w:name="Colorful List Accent 2" w:uiPriority="72"/>
-    <w:lsdException w:name="Colorful Grid Accent 2" w:uiPriority="73"/>
-    <w:lsdException w:name="Light Shading Accent 3" w:uiPriority="60"/>
-    <w:lsdException w:name="Light List Accent 3" w:uiPriority="61"/>
-    <w:lsdException w:name="Light Grid Accent 3" w:uiPriority="62"/>
-    <w:lsdException w:name="Medium Shading 1 Accent 3" w:uiPriority="63"/>
-    <w:lsdException w:name="Medium Shading 2 Accent 3" w:uiPriority="64"/>
-    <w:lsdException w:name="Medium List 1 Accent 3" w:uiPriority="65"/>
-    <w:lsdException w:name="Medium List 2 Accent 3" w:uiPriority="66"/>
-    <w:lsdException w:name="Medium Grid 1 Accent 3" w:uiPriority="67"/>
-    <w:lsdException w:name="Medium Grid 2 Accent 3" w:uiPriority="68"/>
-    <w:lsdException w:name="Medium Grid 3 Accent 3" w:uiPriority="69"/>
-    <w:lsdException w:name="Dark List Accent 3" w:uiPriority="70"/>
-    <w:lsdException w:name="Colorful Shading Accent 3" w:uiPriority="71"/>
-    <w:lsdException w:name="Colorful List Accent 3" w:uiPriority="72"/>
-    <w:lsdException w:name="Colorful Grid Accent 3" w:uiPriority="73"/>
-    <w:lsdException w:name="Light Shading Accent 4" w:uiPriority="60"/>
-    <w:lsdException w:name="Light List Accent 4" w:uiPriority="61"/>
-    <w:lsdException w:name="Light Grid Accent 4" w:uiPriority="62"/>
-    <w:lsdException w:name="Medium Shading 1 Accent 4" w:uiPriority="63"/>
-    <w:lsdException w:name="Medium Shading 2 Accent 4" w:uiPriority="64"/>
-    <w:lsdException w:name="Medium List 1 Accent 4" w:uiPriority="65"/>
-    <w:lsdException w:name="Medium List 2 Accent 4" w:uiPriority="66"/>
-    <w:lsdException w:name="Medium Grid 1 Accent 4" w:uiPriority="67"/>
-    <w:lsdException w:name="Medium Grid 2 Accent 4" w:uiPriority="68"/>
-    <w:lsdException w:name="Medium Grid 3 Accent 4" w:uiPriority="69"/>
-    <w:lsdException w:name="Dark List Accent 4" w:uiPriority="70"/>
-    <w:lsdException w:name="Colorful Shading Accent 4" w:uiPriority="71"/>
-    <w:lsdException w:name="Colorful List Accent 4" w:uiPriority="72"/>
-    <w:lsdException w:name="Colorful Grid Accent 4" w:uiPriority="73"/>
-    <w:lsdException w:name="Light Shading Accent 5" w:uiPriority="60"/>
-    <w:lsdException w:name="Light List Accent 5" w:uiPriority="61"/>
-    <w:lsdException w:name="Light Grid Accent 5" w:uiPriority="62"/>
-    <w:lsdException w:name="Medium Shading 1 Accent 5" w:uiPriority="63"/>
-    <w:lsdException w:name="Medium Shading 2 Accent 5" w:uiPriority="64"/>
-    <w:lsdException w:name="Medium List 1 Accent 5" w:uiPriority="65"/>
-    <w:lsdException w:name="Medium List 2 Accent 5" w:uiPriority="66"/>
-    <w:lsdException w:name="Medium Grid 1 Accent 5" w:uiPriority="67"/>
-    <w:lsdException w:name="Medium Grid 2 Accent 5" w:uiPriority="68"/>
-    <w:lsdException w:name="Medium Grid 3 Accent 5" w:uiPriority="69"/>
-    <w:lsdException w:name="Dark List Accent 5" w:uiPriority="70"/>
-    <w:lsdException w:name="Colorful Shading Accent 5" w:uiPriority="71"/>
-    <w:lsdException w:name="Colorful List Accent 5" w:uiPriority="72"/>
-    <w:lsdException w:name="Colorful Grid Accent 5" w:uiPriority="73"/>
-    <w:lsdException w:name="Light Shading Accent 6" w:uiPriority="60"/>
-    <w:lsdException w:name="Light List Accent 6" w:uiPriority="61"/>
-    <w:lsdException w:name="Light Grid Accent 6" w:uiPriority="62"/>
-    <w:lsdException w:name="Medium Shading 1 Accent 6" w:uiPriority="63"/>
-    <w:lsdException w:name="Medium Shading 2 Accent 6" w:uiPriority="64"/>
-    <w:lsdException w:name="Medium List 1 Accent 6" w:uiPriority="65"/>
-    <w:lsdException w:name="Medium List 2 Accent 6" w:uiPriority="66"/>
-    <w:lsdException w:name="Medium Grid 1 Accent 6" w:uiPriority="67"/>
-    <w:lsdException w:name="Medium Grid 2 Accent 6" w:uiPriority="68"/>
-    <w:lsdException w:name="Medium Grid 3 Accent 6" w:uiPriority="69"/>
-    <w:lsdException w:name="Dark List Accent 6" w:uiPriority="70"/>
-    <w:lsdException w:name="Colorful Shading Accent 6" w:uiPriority="71"/>
-    <w:lsdException w:name="Colorful List Accent 6" w:uiPriority="72"/>
-    <w:lsdException w:name="Colorful Grid Accent 6" w:uiPriority="73"/>
-    <w:lsdException w:name="Subtle Emphasis" w:uiPriority="19" w:qFormat="1"/>
-    <w:lsdException w:name="Intense Emphasis" w:uiPriority="21" w:qFormat="1"/>
-    <w:lsdException w:name="Subtle Reference" w:uiPriority="31" w:qFormat="1"/>
-    <w:lsdException w:name="Intense Reference" w:uiPriority="32" w:qFormat="1"/>
-    <w:lsdException w:name="Book Title" w:uiPriority="33" w:qFormat="1"/>
-    <w:lsdException w:name="Bibliography" w:semiHidden="1" w:uiPriority="37" w:unhideWhenUsed="1"/>
-    <w:lsdException w:name="TOC Heading" w:semiHidden="1" w:uiPriority="39" w:unhideWhenUsed="1" w:qFormat="1"/>
-    <w:lsdException w:name="Plain Table 1" w:uiPriority="41"/>
-    <w:lsdException w:name="Plain Table 2" w:uiPriority="42"/>
-    <w:lsdException w:name="Plain Table 3" w:uiPriority="43"/>
-    <w:lsdException w:name="Plain Table 4" w:uiPriority="44"/>
-    <w:lsdException w:name="Plain Table 5" w:uiPriority="45"/>
-    <w:lsdException w:name="Grid Table Light" w:uiPriority="40"/>
-    <w:lsdException w:name="Grid Table 1 Light" w:uiPriority="46"/>
-    <w:lsdException w:name="Grid Table 2" w:uiPriority="47"/>
-    <w:lsdException w:name="Grid Table 3" w:uiPriority="48"/>
-    <w:lsdException w:name="Grid Table 4" w:uiPriority="49"/>
-    <w:lsdException w:name="Grid Table 5 Dark" w:uiPriority="50"/>
-    <w:lsdException w:name="Grid Table 6 Colorful" w:uiPriority="51"/>
-    <w:lsdException w:name="Grid Table 7 Colorful" w:uiPriority="52"/>
-    <w:lsdException w:name="Grid Table 1 Light Accent 1" w:uiPriority="46"/>
-    <w:lsdException w:name="Grid Table 2 Accent 1" w:uiPriority="47"/>
-    <w:lsdException w:name="Grid Table 3 Accent 1" w:uiPriority="48"/>
-    <w:lsdException w:name="Grid Table 4 Accent 1" w:uiPriority="49"/>
-    <w:lsdException w:name="Grid Table 5 Dark Accent 1" w:uiPriority="50"/>
-    <w:lsdException w:name="Grid Table 6 Colorful Accent 1" w:uiPriority="51"/>
-    <w:lsdException w:name="Grid Table 7 Colorful Accent 1" w:uiPriority="52"/>
-    <w:lsdException w:name="Grid Table 1 Light Accent 2" w:uiPriority="46"/>
-    <w:lsdException w:name="Grid Table 2 Accent 2" w:uiPriority="47"/>
-    <w:lsdException w:name="Grid Table 3 Accent 2" w:uiPriority="48"/>
-    <w:lsdException w:name="Grid Table 4 Accent 2" w:uiPriority="49"/>
-    <w:lsdException w:name="Grid Table 5 Dark Accent 2" w:uiPriority="50"/>
-    <w:lsdException w:name="Grid Table 6 Colorful Accent 2" w:uiPriority="51"/>
-    <w:lsdException w:name="Grid Table 7 Colorful Accent 2" w:uiPriority="52"/>
-    <w:lsdException w:name="Grid Table 1 Light Accent 3" w:uiPriority="46"/>
-    <w:lsdException w:name="Grid Table 2 Accent 3" w:uiPriority="47"/>
-    <w:lsdException w:name="Grid Table 3 Accent 3" w:uiPriority="48"/>
-    <w:lsdException w:name="Grid Table 4 Accent 3" w:uiPriority="49"/>
-    <w:lsdException w:name="Grid Table 5 Dark Accent 3" w:uiPriority="50"/>
-    <w:lsdException w:name="Grid Table 6 Colorful Accent 3" w:uiPriority="51"/>
-    <w:lsdException w:name="Grid Table 7 Colorful Accent 3" w:uiPriority="52"/>
-    <w:lsdException w:name="Grid Table 1 Light Accent 4" w:uiPriority="46"/>
-    <w:lsdException w:name="Grid Table 2 Accent 4" w:uiPriority="47"/>
-    <w:lsdException w:name="Grid Table 3 Accent 4" w:uiPriority="48"/>
-    <w:lsdException w:name="Grid Table 4 Accent 4" w:uiPriority="49"/>
-    <w:lsdException w:name="Grid Table 5 Dark Accent 4" w:uiPriority="50"/>
-    <w:lsdException w:name="Grid Table 6 Colorful Accent 4" w:uiPriority="51"/>
-    <w:lsdException w:name="Grid Table 7 Colorful Accent 4" w:uiPriority="52"/>
-    <w:lsdException w:name="Grid Table 1 Light Accent 5" w:uiPriority="46"/>
-    <w:lsdException w:name="Grid Table 2 Accent 5" w:uiPriority="47"/>
-    <w:lsdException w:name="Grid Table 3 Accent 5" w:uiPriority="48"/>
-    <w:lsdException w:name="Grid Table 4 Accent 5" w:uiPriority="49"/>
-    <w:lsdException w:name="Grid Table 5 Dark Accent 5" w:uiPriority="50"/>
-    <w:lsdException w:name="Grid Table 6 Colorful Accent 5" w:uiPriority="51"/>
-    <w:lsdException w:name="Grid Table 7 Colorful Accent 5" w:uiPriority="52"/>
-    <w:lsdException w:name="Grid Table 1 Light Accent 6" w:uiPriority="46"/>
-    <w:lsdException w:name="Grid Table 2 Accent 6" w:uiPriority="47"/>
-    <w:lsdException w:name="Grid Table 3 Accent 6" w:uiPriority="48"/>
-    <w:lsdException w:name="Grid Table 4 Accent 6" w:uiPriority="49"/>
-    <w:lsdException w:name="Grid Table 5 Dark Accent 6" w:uiPriority="50"/>
-    <w:lsdException w:name="Grid Table 6 Colorful Accent 6" w:uiPriority="51"/>
-    <w:lsdException w:name="Grid Table 7 Colorful Accent 6" w:uiPriority="52"/>
-    <w:lsdException w:name="List Table 1 Light" w:uiPriority="46"/>
-    <w:lsdException w:name="List Table 2" w:uiPriority="47"/>
-    <w:lsdException w:name="List Table 3" w:uiPriority="48"/>
-    <w:lsdException w:name="List Table 4" w:uiPriority="49"/>
-    <w:lsdException w:name="List Table 5 Dark" w:uiPriority="50"/>
-    <w:lsdException w:name="List Table 6 Colorful" w:uiPriority="51"/>
-    <w:lsdException w:name="List Table 7 Colorful" w:uiPriority="52"/>
-    <w:lsdException w:name="List Table 1 Light Accent 1" w:uiPriority="46"/>
-    <w:lsdException w:name="List Table 2 Accent 1" w:uiPriority="47"/>
-    <w:lsdException w:name="List Table 3 Accent 1" w:uiPriority="48"/>
-    <w:lsdException w:name="List Table 4 Accent 1" w:uiPriority="49"/>
-    <w:lsdException w:name="List Table 5 Dark Accent 1" w:uiPriority="50"/>
-    <w:lsdException w:name="List Table 6 Colorful Accent 1" w:uiPriority="51"/>
-    <w:lsdException w:name="List Table 7 Colorful Accent 1" w:uiPriority="52"/>
-    <w:lsdException w:name="List Table 1 Light Accent 2" w:uiPriority="46"/>
-    <w:lsdException w:name="List Table 2 Accent 2" w:uiPriority="47"/>
-    <w:lsdException w:name="List Table 3 Accent 2" w:uiPriority="48"/>
-    <w:lsdException w:name="List Table 4 Accent 2" w:uiPriority="49"/>
-    <w:lsdException w:name="List Table 5 Dark Accent 2" w:uiPriority="50"/>
-    <w:lsdException w:name="List Table 6 Colorful Accent 2" w:uiPriority="51"/>
-    <w:lsdException w:name="List Table 7 Colorful Accent 2" w:uiPriority="52"/>
-    <w:lsdException w:name="List Table 1 Light Accent 3" w:uiPriority="46"/>
-    <w:lsdException w:name="List Table 2 Accent 3" w:uiPriority="47"/>
-    <w:lsdException w:name="List Table 3 Accent 3" w:uiPriority="48"/>
-    <w:lsdException w:name="List Table 4 Accent 3" w:uiPriority="49"/>
-    <w:lsdException w:name="List Table 5 Dark Accent 3" w:uiPriority="50"/>
-    <w:lsdException w:name="List Table 6 Colorful Accent 3" w:uiPriority="51"/>
-    <w:lsdException w:name="List Table 7 Colorful Accent 3" w:uiPriority="52"/>
-    <w:lsdException w:name="List Table 1 Light Accent 4" w:uiPriority="46"/>
-    <w:lsdException w:name="List Table 2 Accent 4" w:uiPriority="47"/>
-    <w:lsdException w:name="List Table 3 Accent 4" w:uiPriority="48"/>
-    <w:lsdException w:name="List Table 4 Accent 4" w:uiPriority="49"/>
-    <w:lsdException w:name="List Table 5 Dark Accent 4" w:uiPriority="50"/>
-    <w:lsdException w:name="List Table 6 Colorful Accent 4" w:uiPriority="51"/>
-    <w:lsdException w:name="List Table 7 Colorful Accent 4" w:uiPriority="52"/>
-    <w:lsdException w:name="List Table 1 Light Accent 5" w:uiPriority="46"/>
-    <w:lsdException w:name="List Table 2 Accent 5" w:uiPriority="47"/>
-    <w:lsdException w:name="List Table 3 Accent 5" w:uiPriority="48"/>
-    <w:lsdException w:name="List Table 4 Accent 5" w:uiPriority="49"/>
-    <w:lsdException w:name="List Table 5 Dark Accent 5" w:uiPriority="50"/>
-    <w:lsdException w:name="List Table 6 Colorful Accent 5" w:uiPriority="51"/>
-    <w:lsdException w:name="List Table 7 Colorful Accent 5" w:uiPriority="52"/>
-    <w:lsdException w:name="List Table 1 Light Accent 6" w:uiPriority="46"/>
-    <w:lsdException w:name="List Table 2 Accent 6" w:uiPriority="47"/>
-    <w:lsdException w:name="List Table 3 Accent 6" w:uiPriority="48"/>
-    <w:lsdException w:name="List Table 4 Accent 6" w:uiPriority="49"/>
-    <w:lsdException w:name="List Table 5 Dark Accent 6" w:uiPriority="50"/>
-    <w:lsdException w:name="List Table 6 Colorful Accent 6" w:uiPriority="51"/>
-    <w:lsdException w:name="List Table 7 Colorful Accent 6" w:uiPriority="52"/>
+  <w:latentStyles w:defLockedState="0" w:defUIPriority="99" w:defSemiHidden="1" w:defUnhideWhenUsed="1" w:defQFormat="0" w:count="267">
+    <w:lsdException w:name="Normal" w:semiHidden="0" w:uiPriority="0" w:unhideWhenUsed="0" w:qFormat="1"/>
+    <w:lsdException w:name="heading 1" w:semiHidden="0" w:uiPriority="9" w:unhideWhenUsed="0" w:qFormat="1"/>
+    <w:lsdException w:name="heading 2" w:uiPriority="9" w:qFormat="1"/>
+    <w:lsdException w:name="heading 3" w:uiPriority="9" w:qFormat="1"/>
+    <w:lsdException w:name="heading 4" w:uiPriority="9" w:qFormat="1"/>
+    <w:lsdException w:name="heading 5" w:uiPriority="9" w:qFormat="1"/>
+    <w:lsdException w:name="heading 6" w:uiPriority="9" w:qFormat="1"/>
+    <w:lsdException w:name="heading 7" w:uiPriority="9" w:qFormat="1"/>
+    <w:lsdException w:name="heading 8" w:uiPriority="9" w:qFormat="1"/>
+    <w:lsdException w:name="heading 9" w:uiPriority="9" w:qFormat="1"/>
+    <w:lsdException w:name="toc 1" w:uiPriority="39"/>
+    <w:lsdException w:name="toc 2" w:uiPriority="39"/>
+    <w:lsdException w:name="toc 3" w:uiPriority="39"/>
+    <w:lsdException w:name="toc 4" w:uiPriority="39"/>
+    <w:lsdException w:name="toc 5" w:uiPriority="39"/>
+    <w:lsdException w:name="toc 6" w:uiPriority="39"/>
+    <w:lsdException w:name="toc 7" w:uiPriority="39"/>
+    <w:lsdException w:name="toc 8" w:uiPriority="39"/>
+    <w:lsdException w:name="toc 9" w:uiPriority="39"/>
+    <w:lsdException w:name="caption" w:uiPriority="35" w:qFormat="1"/>
+    <w:lsdException w:name="Title" w:semiHidden="0" w:uiPriority="10" w:unhideWhenUsed="0" w:qFormat="1"/>
+    <w:lsdException w:name="Default Paragraph Font" w:uiPriority="1"/>
+    <w:lsdException w:name="Subtitle" w:semiHidden="0" w:uiPriority="11" w:unhideWhenUsed="0" w:qFormat="1"/>
+    <w:lsdException w:name="Strong" w:semiHidden="0" w:uiPriority="22" w:unhideWhenUsed="0" w:qFormat="1"/>
+    <w:lsdException w:name="Emphasis" w:semiHidden="0" w:uiPriority="20" w:unhideWhenUsed="0" w:qFormat="1"/>
+    <w:lsdException w:name="Table Grid" w:semiHidden="0" w:uiPriority="59" w:unhideWhenUsed="0"/>
+    <w:lsdException w:name="Placeholder Text" w:unhideWhenUsed="0"/>
+    <w:lsdException w:name="No Spacing" w:semiHidden="0" w:uiPriority="1" w:unhideWhenUsed="0" w:qFormat="1"/>
+    <w:lsdException w:name="Light Shading" w:semiHidden="0" w:uiPriority="60" w:unhideWhenUsed="0"/>
+    <w:lsdException w:name="Light List" w:semiHidden="0" w:uiPriority="61" w:unhideWhenUsed="0"/>
+    <w:lsdException w:name="Light Grid" w:semiHidden="0" w:uiPriority="62" w:unhideWhenUsed="0"/>
+    <w:lsdException w:name="Medium Shading 1" w:semiHidden="0" w:uiPriority="63" w:unhideWhenUsed="0"/>
+    <w:lsdException w:name="Medium Shading 2" w:semiHidden="0" w:uiPriority="64" w:unhideWhenUsed="0"/>
+    <w:lsdException w:name="Medium List 1" w:semiHidden="0" w:uiPriority="65" w:unhideWhenUsed="0"/>
+    <w:lsdException w:name="Medium List 2" w:semiHidden="0" w:uiPriority="66" w:unhideWhenUsed="0"/>
+    <w:lsdException w:name="Medium Grid 1" w:semiHidden="0" w:uiPriority="67" w:unhideWhenUsed="0"/>
+    <w:lsdException w:name="Medium Grid 2" w:semiHidden="0" w:uiPriority="68" w:unhideWhenUsed="0"/>
+    <w:lsdException w:name="Medium Grid 3" w:semiHidden="0" w:uiPriority="69" w:unhideWhenUsed="0"/>
+    <w:lsdException w:name="Dark List" w:semiHidden="0" w:uiPriority="70" w:unhideWhenUsed="0"/>
+    <w:lsdException w:name="Colorful Shading" w:semiHidden="0" w:uiPriority="71" w:unhideWhenUsed="0"/>
+    <w:lsdException w:name="Colorful List" w:semiHidden="0" w:uiPriority="72" w:unhideWhenUsed="0"/>
+    <w:lsdException w:name="Colorful Grid" w:semiHidden="0" w:uiPriority="73" w:unhideWhenUsed="0"/>
+    <w:lsdException w:name="Light Shading Accent 1" w:semiHidden="0" w:uiPriority="60" w:unhideWhenUsed="0"/>
+    <w:lsdException w:name="Light List Accent 1" w:semiHidden="0" w:uiPriority="61" w:unhideWhenUsed="0"/>
+    <w:lsdException w:name="Light Grid Accent 1" w:semiHidden="0" w:uiPriority="62" w:unhideWhenUsed="0"/>
+    <w:lsdException w:name="Medium Shading 1 Accent 1" w:semiHidden="0" w:uiPriority="63" w:unhideWhenUsed="0"/>
+    <w:lsdException w:name="Medium Shading 2 Accent 1" w:semiHidden="0" w:uiPriority="64" w:unhideWhenUsed="0"/>
+    <w:lsdException w:name="Medium List 1 Accent 1" w:semiHidden="0" w:uiPriority="65" w:unhideWhenUsed="0"/>
+    <w:lsdException w:name="Revision" w:unhideWhenUsed="0"/>
+    <w:lsdException w:name="List Paragraph" w:semiHidden="0" w:uiPriority="34" w:unhideWhenUsed="0" w:qFormat="1"/>
+    <w:lsdException w:name="Quote" w:semiHidden="0" w:uiPriority="29" w:unhideWhenUsed="0" w:qFormat="1"/>
+    <w:lsdException w:name="Intense Quote" w:semiHidden="0" w:uiPriority="30" w:unhideWhenUsed="0" w:qFormat="1"/>
+    <w:lsdException w:name="Medium List 2 Accent 1" w:semiHidden="0" w:uiPriority="66" w:unhideWhenUsed="0"/>
+    <w:lsdException w:name="Medium Grid 1 Accent 1" w:semiHidden="0" w:uiPriority="67" w:unhideWhenUsed="0"/>
+    <w:lsdException w:name="Medium Grid 2 Accent 1" w:semiHidden="0" w:uiPriority="68" w:unhideWhenUsed="0"/>
+    <w:lsdException w:name="Medium Grid 3 Accent 1" w:semiHidden="0" w:uiPriority="69" w:unhideWhenUsed="0"/>
+    <w:lsdException w:name="Dark List Accent 1" w:semiHidden="0" w:uiPriority="70" w:unhideWhenUsed="0"/>
+    <w:lsdException w:name="Colorful Shading Accent 1" w:semiHidden="0" w:uiPriority="71" w:unhideWhenUsed="0"/>
+    <w:lsdException w:name="Colorful List Accent 1" w:semiHidden="0" w:uiPriority="72" w:unhideWhenUsed="0"/>
+    <w:lsdException w:name="Colorful Grid Accent 1" w:semiHidden="0" w:uiPriority="73" w:unhideWhenUsed="0"/>
+    <w:lsdException w:name="Light Shading Accent 2" w:semiHidden="0" w:uiPriority="60" w:unhideWhenUsed="0"/>
+    <w:lsdException w:name="Light List Accent 2" w:semiHidden="0" w:uiPriority="61" w:unhideWhenUsed="0"/>
+    <w:lsdException w:name="Light Grid Accent 2" w:semiHidden="0" w:uiPriority="62" w:unhideWhenUsed="0"/>
+    <w:lsdException w:name="Medium Shading 1 Accent 2" w:semiHidden="0" w:uiPriority="63" w:unhideWhenUsed="0"/>
+    <w:lsdException w:name="Medium Shading 2 Accent 2" w:semiHidden="0" w:uiPriority="64" w:unhideWhenUsed="0"/>
+    <w:lsdException w:name="Medium List 1 Accent 2" w:semiHidden="0" w:uiPriority="65" w:unhideWhenUsed="0"/>
+    <w:lsdException w:name="Medium List 2 Accent 2" w:semiHidden="0" w:uiPriority="66" w:unhideWhenUsed="0"/>
+    <w:lsdException w:name="Medium Grid 1 Accent 2" w:semiHidden="0" w:uiPriority="67" w:unhideWhenUsed="0"/>
+    <w:lsdException w:name="Medium Grid 2 Accent 2" w:semiHidden="0" w:uiPriority="68" w:unhideWhenUsed="0"/>
+    <w:lsdException w:name="Medium Grid 3 Accent 2" w:semiHidden="0" w:uiPriority="69" w:unhideWhenUsed="0"/>
+    <w:lsdException w:name="Dark List Accent 2" w:semiHidden="0" w:uiPriority="70" w:unhideWhenUsed="0"/>
+    <w:lsdException w:name="Colorful Shading Accent 2" w:semiHidden="0" w:uiPriority="71" w:unhideWhenUsed="0"/>
+    <w:lsdException w:name="Colorful List Accent 2" w:semiHidden="0" w:uiPriority="72" w:unhideWhenUsed="0"/>
+    <w:lsdException w:name="Colorful Grid Accent 2" w:semiHidden="0" w:uiPriority="73" w:unhideWhenUsed="0"/>
+    <w:lsdException w:name="Light Shading Accent 3" w:semiHidden="0" w:uiPriority="60" w:unhideWhenUsed="0"/>
+    <w:lsdException w:name="Light List Accent 3" w:semiHidden="0" w:uiPriority="61" w:unhideWhenUsed="0"/>
+    <w:lsdException w:name="Light Grid Accent 3" w:semiHidden="0" w:uiPriority="62" w:unhideWhenUsed="0"/>
+    <w:lsdException w:name="Medium Shading 1 Accent 3" w:semiHidden="0" w:uiPriority="63" w:unhideWhenUsed="0"/>
+    <w:lsdException w:name="Medium Shading 2 Accent 3" w:semiHidden="0" w:uiPriority="64" w:unhideWhenUsed="0"/>
+    <w:lsdException w:name="Medium List 1 Accent 3" w:semiHidden="0" w:uiPriority="65" w:unhideWhenUsed="0"/>
+    <w:lsdException w:name="Medium List 2 Accent 3" w:semiHidden="0" w:uiPriority="66" w:unhideWhenUsed="0"/>
+    <w:lsdException w:name="Medium Grid 1 Accent 3" w:semiHidden="0" w:uiPriority="67" w:unhideWhenUsed="0"/>
+    <w:lsdException w:name="Medium Grid 2 Accent 3" w:semiHidden="0" w:uiPriority="68" w:unhideWhenUsed="0"/>
+    <w:lsdException w:name="Medium Grid 3 Accent 3" w:semiHidden="0" w:uiPriority="69" w:unhideWhenUsed="0"/>
+    <w:lsdException w:name="Dark List Accent 3" w:semiHidden="0" w:uiPriority="70" w:unhideWhenUsed="0"/>
+    <w:lsdException w:name="Colorful Shading Accent 3" w:semiHidden="0" w:uiPriority="71" w:unhideWhenUsed="0"/>
+    <w:lsdException w:name="Colorful List Accent 3" w:semiHidden="0" w:uiPriority="72" w:unhideWhenUsed="0"/>
+    <w:lsdException w:name="Colorful Grid Accent 3" w:semiHidden="0" w:uiPriority="73" w:unhideWhenUsed="0"/>
+    <w:lsdException w:name="Light Shading Accent 4" w:semiHidden="0" w:uiPriority="60" w:unhideWhenUsed="0"/>
+    <w:lsdException w:name="Light List Accent 4" w:semiHidden="0" w:uiPriority="61" w:unhideWhenUsed="0"/>
+    <w:lsdException w:name="Light Grid Accent 4" w:semiHidden="0" w:uiPriority="62" w:unhideWhenUsed="0"/>
+    <w:lsdException w:name="Medium Shading 1 Accent 4" w:semiHidden="0" w:uiPriority="63" w:unhideWhenUsed="0"/>
+    <w:lsdException w:name="Medium Shading 2 Accent 4" w:semiHidden="0" w:uiPriority="64" w:unhideWhenUsed="0"/>
+    <w:lsdException w:name="Medium List 1 Accent 4" w:semiHidden="0" w:uiPriority="65" w:unhideWhenUsed="0"/>
+    <w:lsdException w:name="Medium List 2 Accent 4" w:semiHidden="0" w:uiPriority="66" w:unhideWhenUsed="0"/>
+    <w:lsdException w:name="Medium Grid 1 Accent 4" w:semiHidden="0" w:uiPriority="67" w:unhideWhenUsed="0"/>
+    <w:lsdException w:name="Medium Grid 2 Accent 4" w:semiHidden="0" w:uiPriority="68" w:unhideWhenUsed="0"/>
+    <w:lsdException w:name="Medium Grid 3 Accent 4" w:semiHidden="0" w:uiPriority="69" w:unhideWhenUsed="0"/>
+    <w:lsdException w:name="Dark List Accent 4" w:semiHidden="0" w:uiPriority="70" w:unhideWhenUsed="0"/>
+    <w:lsdException w:name="Colorful Shading Accent 4" w:semiHidden="0" w:uiPriority="71" w:unhideWhenUsed="0"/>
+    <w:lsdException w:name="Colorful List Accent 4" w:semiHidden="0" w:uiPriority="72" w:unhideWhenUsed="0"/>
+    <w:lsdException w:name="Colorful Grid Accent 4" w:semiHidden="0" w:uiPriority="73" w:unhideWhenUsed="0"/>
+    <w:lsdException w:name="Light Shading Accent 5" w:semiHidden="0" w:uiPriority="60" w:unhideWhenUsed="0"/>
+    <w:lsdException w:name="Light List Accent 5" w:semiHidden="0" w:uiPriority="61" w:unhideWhenUsed="0"/>
+    <w:lsdException w:name="Light Grid Accent 5" w:semiHidden="0" w:uiPriority="62" w:unhideWhenUsed="0"/>
+    <w:lsdException w:name="Medium Shading 1 Accent 5" w:semiHidden="0" w:uiPriority="63" w:unhideWhenUsed="0"/>
+    <w:lsdException w:name="Medium Shading 2 Accent 5" w:semiHidden="0" w:uiPriority="64" w:unhideWhenUsed="0"/>
+    <w:lsdException w:name="Medium List 1 Accent 5" w:semiHidden="0" w:uiPriority="65" w:unhideWhenUsed="0"/>
+    <w:lsdException w:name="Medium List 2 Accent 5" w:semiHidden="0" w:uiPriority="66" w:unhideWhenUsed="0"/>
+    <w:lsdException w:name="Medium Grid 1 Accent 5" w:semiHidden="0" w:uiPriority="67" w:unhideWhenUsed="0"/>
+    <w:lsdException w:name="Medium Grid 2 Accent 5" w:semiHidden="0" w:uiPriority="68" w:unhideWhenUsed="0"/>
+    <w:lsdException w:name="Medium Grid 3 Accent 5" w:semiHidden="0" w:uiPriority="69" w:unhideWhenUsed="0"/>
+    <w:lsdException w:name="Dark List Accent 5" w:semiHidden="0" w:uiPriority="70" w:unhideWhenUsed="0"/>
+    <w:lsdException w:name="Colorful Shading Accent 5" w:semiHidden="0" w:uiPriority="71" w:unhideWhenUsed="0"/>
+    <w:lsdException w:name="Colorful List Accent 5" w:semiHidden="0" w:uiPriority="72" w:unhideWhenUsed="0"/>
+    <w:lsdException w:name="Colorful Grid Accent 5" w:semiHidden="0" w:uiPriority="73" w:unhideWhenUsed="0"/>
+    <w:lsdException w:name="Light Shading Accent 6" w:semiHidden="0" w:uiPriority="60" w:unhideWhenUsed="0"/>
+    <w:lsdException w:name="Light List Accent 6" w:semiHidden="0" w:uiPriority="61" w:unhideWhenUsed="0"/>
+    <w:lsdException w:name="Light Grid Accent 6" w:semiHidden="0" w:uiPriority="62" w:unhideWhenUsed="0"/>
+    <w:lsdException w:name="Medium Shading 1 Accent 6" w:semiHidden="0" w:uiPriority="63" w:unhideWhenUsed="0"/>
+    <w:lsdException w:name="Medium Shading 2 Accent 6" w:semiHidden="0" w:uiPriority="64" w:unhideWhenUsed="0"/>
+    <w:lsdException w:name="Medium List 1 Accent 6" w:semiHidden="0" w:uiPriority="65" w:unhideWhenUsed="0"/>
+    <w:lsdException w:name="Medium List 2 Accent 6" w:semiHidden="0" w:uiPriority="66" w:unhideWhenUsed="0"/>
+    <w:lsdException w:name="Medium Grid 1 Accent 6" w:semiHidden="0" w:uiPriority="67" w:unhideWhenUsed="0"/>
+    <w:lsdException w:name="Medium Grid 2 Accent 6" w:semiHidden="0" w:uiPriority="68" w:unhideWhenUsed="0"/>
+    <w:lsdException w:name="Medium Grid 3 Accent 6" w:semiHidden="0" w:uiPriority="69" w:unhideWhenUsed="0"/>
+    <w:lsdException w:name="Dark List Accent 6" w:semiHidden="0" w:uiPriority="70" w:unhideWhenUsed="0"/>
+    <w:lsdException w:name="Colorful Shading Accent 6" w:semiHidden="0" w:uiPriority="71" w:unhideWhenUsed="0"/>
+    <w:lsdException w:name="Colorful List Accent 6" w:semiHidden="0" w:uiPriority="72" w:unhideWhenUsed="0"/>
+    <w:lsdException w:name="Colorful Grid Accent 6" w:semiHidden="0" w:uiPriority="73" w:unhideWhenUsed="0"/>
+    <w:lsdException w:name="Subtle Emphasis" w:semiHidden="0" w:uiPriority="19" w:unhideWhenUsed="0" w:qFormat="1"/>
+    <w:lsdException w:name="Intense Emphasis" w:semiHidden="0" w:uiPriority="21" w:unhideWhenUsed="0" w:qFormat="1"/>
+    <w:lsdException w:name="Subtle Reference" w:semiHidden="0" w:uiPriority="31" w:unhideWhenUsed="0" w:qFormat="1"/>
+    <w:lsdException w:name="Intense Reference" w:semiHidden="0" w:uiPriority="32" w:unhideWhenUsed="0" w:qFormat="1"/>
+    <w:lsdException w:name="Book Title" w:semiHidden="0" w:uiPriority="33" w:unhideWhenUsed="0" w:qFormat="1"/>
+    <w:lsdException w:name="Bibliography" w:uiPriority="37"/>
+    <w:lsdException w:name="TOC Heading" w:uiPriority="39" w:qFormat="1"/>
   </w:latentStyles>
   <w:style w:type="paragraph" w:default="1" w:styleId="Normal">
     <w:name w:val="Normal"/>
@@ -10356,6 +10472,30 @@
       <w:szCs w:val="28"/>
     </w:rPr>
   </w:style>
+  <w:style w:type="paragraph" w:styleId="Heading2">
+    <w:name w:val="heading 2"/>
+    <w:basedOn w:val="Normal"/>
+    <w:next w:val="Normal"/>
+    <w:link w:val="Heading2Char"/>
+    <w:uiPriority w:val="9"/>
+    <w:unhideWhenUsed/>
+    <w:qFormat/>
+    <w:rsid w:val="00477BBA"/>
+    <w:pPr>
+      <w:keepNext/>
+      <w:keepLines/>
+      <w:spacing w:before="200" w:after="0"/>
+      <w:outlineLvl w:val="1"/>
+    </w:pPr>
+    <w:rPr>
+      <w:rFonts w:asciiTheme="majorHAnsi" w:eastAsiaTheme="majorEastAsia" w:hAnsiTheme="majorHAnsi" w:cstheme="majorBidi"/>
+      <w:b/>
+      <w:bCs/>
+      <w:color w:val="4F81BD" w:themeColor="accent1"/>
+      <w:sz w:val="26"/>
+      <w:szCs w:val="26"/>
+    </w:rPr>
+  </w:style>
   <w:style w:type="paragraph" w:styleId="Heading3">
     <w:name w:val="heading 3"/>
     <w:basedOn w:val="Normal"/>
@@ -10382,6 +10522,7 @@
   <w:style w:type="character" w:default="1" w:styleId="DefaultParagraphFont">
     <w:name w:val="Default Paragraph Font"/>
     <w:uiPriority w:val="1"/>
+    <w:semiHidden/>
     <w:unhideWhenUsed/>
   </w:style>
   <w:style w:type="table" w:default="1" w:styleId="TableNormal">
@@ -10581,6 +10722,544 @@
       <w:color w:val="243F60" w:themeColor="accent1" w:themeShade="7F"/>
       <w:sz w:val="24"/>
       <w:szCs w:val="24"/>
+    </w:rPr>
+  </w:style>
+  <w:style w:type="paragraph" w:styleId="BalloonText">
+    <w:name w:val="Balloon Text"/>
+    <w:basedOn w:val="Normal"/>
+    <w:link w:val="BalloonTextChar"/>
+    <w:uiPriority w:val="99"/>
+    <w:semiHidden/>
+    <w:unhideWhenUsed/>
+    <w:rsid w:val="00477BBA"/>
+    <w:pPr>
+      <w:spacing w:after="0" w:line="240" w:lineRule="auto"/>
+    </w:pPr>
+    <w:rPr>
+      <w:rFonts w:ascii="Tahoma" w:hAnsi="Tahoma" w:cs="Tahoma"/>
+      <w:sz w:val="16"/>
+      <w:szCs w:val="16"/>
+    </w:rPr>
+  </w:style>
+  <w:style w:type="character" w:customStyle="1" w:styleId="BalloonTextChar">
+    <w:name w:val="Balloon Text Char"/>
+    <w:basedOn w:val="DefaultParagraphFont"/>
+    <w:link w:val="BalloonText"/>
+    <w:uiPriority w:val="99"/>
+    <w:semiHidden/>
+    <w:rsid w:val="00477BBA"/>
+    <w:rPr>
+      <w:rFonts w:ascii="Tahoma" w:hAnsi="Tahoma" w:cs="Tahoma"/>
+      <w:sz w:val="16"/>
+      <w:szCs w:val="16"/>
+    </w:rPr>
+  </w:style>
+  <w:style w:type="character" w:customStyle="1" w:styleId="5yl5">
+    <w:name w:val="_5yl5"/>
+    <w:basedOn w:val="DefaultParagraphFont"/>
+    <w:rsid w:val="00477BBA"/>
+  </w:style>
+  <w:style w:type="character" w:customStyle="1" w:styleId="Heading2Char">
+    <w:name w:val="Heading 2 Char"/>
+    <w:basedOn w:val="DefaultParagraphFont"/>
+    <w:link w:val="Heading2"/>
+    <w:uiPriority w:val="9"/>
+    <w:rsid w:val="00477BBA"/>
+    <w:rPr>
+      <w:rFonts w:asciiTheme="majorHAnsi" w:eastAsiaTheme="majorEastAsia" w:hAnsiTheme="majorHAnsi" w:cstheme="majorBidi"/>
+      <w:b/>
+      <w:bCs/>
+      <w:color w:val="4F81BD" w:themeColor="accent1"/>
+      <w:sz w:val="26"/>
+      <w:szCs w:val="26"/>
+    </w:rPr>
+  </w:style>
+</w:styles>
+</file>
+
+<file path=word/stylesWithEffects.xml><?xml version="1.0" encoding="utf-8"?>
+<w:styles xmlns:wpc="http://schemas.microsoft.com/office/word/2010/wordprocessingCanvas" xmlns:mc="http://schemas.openxmlformats.org/markup-compatibility/2006" xmlns:o="urn:schemas-microsoft-com:office:office" xmlns:r="http://schemas.openxmlformats.org/officeDocument/2006/relationships" xmlns:m="http://schemas.openxmlformats.org/officeDocument/2006/math" xmlns:v="urn:schemas-microsoft-com:vml" xmlns:wp14="http://schemas.microsoft.com/office/word/2010/wordprocessingDrawing" xmlns:wp="http://schemas.openxmlformats.org/drawingml/2006/wordprocessingDrawing" xmlns:w10="urn:schemas-microsoft-com:office:word" xmlns:w="http://schemas.openxmlformats.org/wordprocessingml/2006/main" xmlns:w14="http://schemas.microsoft.com/office/word/2010/wordml" xmlns:wpg="http://schemas.microsoft.com/office/word/2010/wordprocessingGroup" xmlns:wpi="http://schemas.microsoft.com/office/word/2010/wordprocessingInk" xmlns:wne="http://schemas.microsoft.com/office/word/2006/wordml" xmlns:wps="http://schemas.microsoft.com/office/word/2010/wordprocessingShape" mc:Ignorable="w14 wp14">
+  <w:docDefaults>
+    <w:rPrDefault>
+      <w:rPr>
+        <w:rFonts w:asciiTheme="minorHAnsi" w:eastAsiaTheme="minorHAnsi" w:hAnsiTheme="minorHAnsi" w:cstheme="minorBidi"/>
+        <w:sz w:val="22"/>
+        <w:szCs w:val="22"/>
+        <w:lang w:val="en-US" w:eastAsia="en-US" w:bidi="ar-SA"/>
+      </w:rPr>
+    </w:rPrDefault>
+    <w:pPrDefault>
+      <w:pPr>
+        <w:spacing w:after="200" w:line="276" w:lineRule="auto"/>
+      </w:pPr>
+    </w:pPrDefault>
+  </w:docDefaults>
+  <w:latentStyles w:defLockedState="0" w:defUIPriority="99" w:defSemiHidden="1" w:defUnhideWhenUsed="1" w:defQFormat="0" w:count="267">
+    <w:lsdException w:name="Normal" w:semiHidden="0" w:uiPriority="0" w:unhideWhenUsed="0" w:qFormat="1"/>
+    <w:lsdException w:name="heading 1" w:semiHidden="0" w:uiPriority="9" w:unhideWhenUsed="0" w:qFormat="1"/>
+    <w:lsdException w:name="heading 2" w:uiPriority="9" w:qFormat="1"/>
+    <w:lsdException w:name="heading 3" w:uiPriority="9" w:qFormat="1"/>
+    <w:lsdException w:name="heading 4" w:uiPriority="9" w:qFormat="1"/>
+    <w:lsdException w:name="heading 5" w:uiPriority="9" w:qFormat="1"/>
+    <w:lsdException w:name="heading 6" w:uiPriority="9" w:qFormat="1"/>
+    <w:lsdException w:name="heading 7" w:uiPriority="9" w:qFormat="1"/>
+    <w:lsdException w:name="heading 8" w:uiPriority="9" w:qFormat="1"/>
+    <w:lsdException w:name="heading 9" w:uiPriority="9" w:qFormat="1"/>
+    <w:lsdException w:name="toc 1" w:uiPriority="39"/>
+    <w:lsdException w:name="toc 2" w:uiPriority="39"/>
+    <w:lsdException w:name="toc 3" w:uiPriority="39"/>
+    <w:lsdException w:name="toc 4" w:uiPriority="39"/>
+    <w:lsdException w:name="toc 5" w:uiPriority="39"/>
+    <w:lsdException w:name="toc 6" w:uiPriority="39"/>
+    <w:lsdException w:name="toc 7" w:uiPriority="39"/>
+    <w:lsdException w:name="toc 8" w:uiPriority="39"/>
+    <w:lsdException w:name="toc 9" w:uiPriority="39"/>
+    <w:lsdException w:name="caption" w:uiPriority="35" w:qFormat="1"/>
+    <w:lsdException w:name="Title" w:semiHidden="0" w:uiPriority="10" w:unhideWhenUsed="0" w:qFormat="1"/>
+    <w:lsdException w:name="Default Paragraph Font" w:uiPriority="1"/>
+    <w:lsdException w:name="Subtitle" w:semiHidden="0" w:uiPriority="11" w:unhideWhenUsed="0" w:qFormat="1"/>
+    <w:lsdException w:name="Strong" w:semiHidden="0" w:uiPriority="22" w:unhideWhenUsed="0" w:qFormat="1"/>
+    <w:lsdException w:name="Emphasis" w:semiHidden="0" w:uiPriority="20" w:unhideWhenUsed="0" w:qFormat="1"/>
+    <w:lsdException w:name="Table Grid" w:semiHidden="0" w:uiPriority="59" w:unhideWhenUsed="0"/>
+    <w:lsdException w:name="Placeholder Text" w:unhideWhenUsed="0"/>
+    <w:lsdException w:name="No Spacing" w:semiHidden="0" w:uiPriority="1" w:unhideWhenUsed="0" w:qFormat="1"/>
+    <w:lsdException w:name="Light Shading" w:semiHidden="0" w:uiPriority="60" w:unhideWhenUsed="0"/>
+    <w:lsdException w:name="Light List" w:semiHidden="0" w:uiPriority="61" w:unhideWhenUsed="0"/>
+    <w:lsdException w:name="Light Grid" w:semiHidden="0" w:uiPriority="62" w:unhideWhenUsed="0"/>
+    <w:lsdException w:name="Medium Shading 1" w:semiHidden="0" w:uiPriority="63" w:unhideWhenUsed="0"/>
+    <w:lsdException w:name="Medium Shading 2" w:semiHidden="0" w:uiPriority="64" w:unhideWhenUsed="0"/>
+    <w:lsdException w:name="Medium List 1" w:semiHidden="0" w:uiPriority="65" w:unhideWhenUsed="0"/>
+    <w:lsdException w:name="Medium List 2" w:semiHidden="0" w:uiPriority="66" w:unhideWhenUsed="0"/>
+    <w:lsdException w:name="Medium Grid 1" w:semiHidden="0" w:uiPriority="67" w:unhideWhenUsed="0"/>
+    <w:lsdException w:name="Medium Grid 2" w:semiHidden="0" w:uiPriority="68" w:unhideWhenUsed="0"/>
+    <w:lsdException w:name="Medium Grid 3" w:semiHidden="0" w:uiPriority="69" w:unhideWhenUsed="0"/>
+    <w:lsdException w:name="Dark List" w:semiHidden="0" w:uiPriority="70" w:unhideWhenUsed="0"/>
+    <w:lsdException w:name="Colorful Shading" w:semiHidden="0" w:uiPriority="71" w:unhideWhenUsed="0"/>
+    <w:lsdException w:name="Colorful List" w:semiHidden="0" w:uiPriority="72" w:unhideWhenUsed="0"/>
+    <w:lsdException w:name="Colorful Grid" w:semiHidden="0" w:uiPriority="73" w:unhideWhenUsed="0"/>
+    <w:lsdException w:name="Light Shading Accent 1" w:semiHidden="0" w:uiPriority="60" w:unhideWhenUsed="0"/>
+    <w:lsdException w:name="Light List Accent 1" w:semiHidden="0" w:uiPriority="61" w:unhideWhenUsed="0"/>
+    <w:lsdException w:name="Light Grid Accent 1" w:semiHidden="0" w:uiPriority="62" w:unhideWhenUsed="0"/>
+    <w:lsdException w:name="Medium Shading 1 Accent 1" w:semiHidden="0" w:uiPriority="63" w:unhideWhenUsed="0"/>
+    <w:lsdException w:name="Medium Shading 2 Accent 1" w:semiHidden="0" w:uiPriority="64" w:unhideWhenUsed="0"/>
+    <w:lsdException w:name="Medium List 1 Accent 1" w:semiHidden="0" w:uiPriority="65" w:unhideWhenUsed="0"/>
+    <w:lsdException w:name="Revision" w:unhideWhenUsed="0"/>
+    <w:lsdException w:name="List Paragraph" w:semiHidden="0" w:uiPriority="34" w:unhideWhenUsed="0" w:qFormat="1"/>
+    <w:lsdException w:name="Quote" w:semiHidden="0" w:uiPriority="29" w:unhideWhenUsed="0" w:qFormat="1"/>
+    <w:lsdException w:name="Intense Quote" w:semiHidden="0" w:uiPriority="30" w:unhideWhenUsed="0" w:qFormat="1"/>
+    <w:lsdException w:name="Medium List 2 Accent 1" w:semiHidden="0" w:uiPriority="66" w:unhideWhenUsed="0"/>
+    <w:lsdException w:name="Medium Grid 1 Accent 1" w:semiHidden="0" w:uiPriority="67" w:unhideWhenUsed="0"/>
+    <w:lsdException w:name="Medium Grid 2 Accent 1" w:semiHidden="0" w:uiPriority="68" w:unhideWhenUsed="0"/>
+    <w:lsdException w:name="Medium Grid 3 Accent 1" w:semiHidden="0" w:uiPriority="69" w:unhideWhenUsed="0"/>
+    <w:lsdException w:name="Dark List Accent 1" w:semiHidden="0" w:uiPriority="70" w:unhideWhenUsed="0"/>
+    <w:lsdException w:name="Colorful Shading Accent 1" w:semiHidden="0" w:uiPriority="71" w:unhideWhenUsed="0"/>
+    <w:lsdException w:name="Colorful List Accent 1" w:semiHidden="0" w:uiPriority="72" w:unhideWhenUsed="0"/>
+    <w:lsdException w:name="Colorful Grid Accent 1" w:semiHidden="0" w:uiPriority="73" w:unhideWhenUsed="0"/>
+    <w:lsdException w:name="Light Shading Accent 2" w:semiHidden="0" w:uiPriority="60" w:unhideWhenUsed="0"/>
+    <w:lsdException w:name="Light List Accent 2" w:semiHidden="0" w:uiPriority="61" w:unhideWhenUsed="0"/>
+    <w:lsdException w:name="Light Grid Accent 2" w:semiHidden="0" w:uiPriority="62" w:unhideWhenUsed="0"/>
+    <w:lsdException w:name="Medium Shading 1 Accent 2" w:semiHidden="0" w:uiPriority="63" w:unhideWhenUsed="0"/>
+    <w:lsdException w:name="Medium Shading 2 Accent 2" w:semiHidden="0" w:uiPriority="64" w:unhideWhenUsed="0"/>
+    <w:lsdException w:name="Medium List 1 Accent 2" w:semiHidden="0" w:uiPriority="65" w:unhideWhenUsed="0"/>
+    <w:lsdException w:name="Medium List 2 Accent 2" w:semiHidden="0" w:uiPriority="66" w:unhideWhenUsed="0"/>
+    <w:lsdException w:name="Medium Grid 1 Accent 2" w:semiHidden="0" w:uiPriority="67" w:unhideWhenUsed="0"/>
+    <w:lsdException w:name="Medium Grid 2 Accent 2" w:semiHidden="0" w:uiPriority="68" w:unhideWhenUsed="0"/>
+    <w:lsdException w:name="Medium Grid 3 Accent 2" w:semiHidden="0" w:uiPriority="69" w:unhideWhenUsed="0"/>
+    <w:lsdException w:name="Dark List Accent 2" w:semiHidden="0" w:uiPriority="70" w:unhideWhenUsed="0"/>
+    <w:lsdException w:name="Colorful Shading Accent 2" w:semiHidden="0" w:uiPriority="71" w:unhideWhenUsed="0"/>
+    <w:lsdException w:name="Colorful List Accent 2" w:semiHidden="0" w:uiPriority="72" w:unhideWhenUsed="0"/>
+    <w:lsdException w:name="Colorful Grid Accent 2" w:semiHidden="0" w:uiPriority="73" w:unhideWhenUsed="0"/>
+    <w:lsdException w:name="Light Shading Accent 3" w:semiHidden="0" w:uiPriority="60" w:unhideWhenUsed="0"/>
+    <w:lsdException w:name="Light List Accent 3" w:semiHidden="0" w:uiPriority="61" w:unhideWhenUsed="0"/>
+    <w:lsdException w:name="Light Grid Accent 3" w:semiHidden="0" w:uiPriority="62" w:unhideWhenUsed="0"/>
+    <w:lsdException w:name="Medium Shading 1 Accent 3" w:semiHidden="0" w:uiPriority="63" w:unhideWhenUsed="0"/>
+    <w:lsdException w:name="Medium Shading 2 Accent 3" w:semiHidden="0" w:uiPriority="64" w:unhideWhenUsed="0"/>
+    <w:lsdException w:name="Medium List 1 Accent 3" w:semiHidden="0" w:uiPriority="65" w:unhideWhenUsed="0"/>
+    <w:lsdException w:name="Medium List 2 Accent 3" w:semiHidden="0" w:uiPriority="66" w:unhideWhenUsed="0"/>
+    <w:lsdException w:name="Medium Grid 1 Accent 3" w:semiHidden="0" w:uiPriority="67" w:unhideWhenUsed="0"/>
+    <w:lsdException w:name="Medium Grid 2 Accent 3" w:semiHidden="0" w:uiPriority="68" w:unhideWhenUsed="0"/>
+    <w:lsdException w:name="Medium Grid 3 Accent 3" w:semiHidden="0" w:uiPriority="69" w:unhideWhenUsed="0"/>
+    <w:lsdException w:name="Dark List Accent 3" w:semiHidden="0" w:uiPriority="70" w:unhideWhenUsed="0"/>
+    <w:lsdException w:name="Colorful Shading Accent 3" w:semiHidden="0" w:uiPriority="71" w:unhideWhenUsed="0"/>
+    <w:lsdException w:name="Colorful List Accent 3" w:semiHidden="0" w:uiPriority="72" w:unhideWhenUsed="0"/>
+    <w:lsdException w:name="Colorful Grid Accent 3" w:semiHidden="0" w:uiPriority="73" w:unhideWhenUsed="0"/>
+    <w:lsdException w:name="Light Shading Accent 4" w:semiHidden="0" w:uiPriority="60" w:unhideWhenUsed="0"/>
+    <w:lsdException w:name="Light List Accent 4" w:semiHidden="0" w:uiPriority="61" w:unhideWhenUsed="0"/>
+    <w:lsdException w:name="Light Grid Accent 4" w:semiHidden="0" w:uiPriority="62" w:unhideWhenUsed="0"/>
+    <w:lsdException w:name="Medium Shading 1 Accent 4" w:semiHidden="0" w:uiPriority="63" w:unhideWhenUsed="0"/>
+    <w:lsdException w:name="Medium Shading 2 Accent 4" w:semiHidden="0" w:uiPriority="64" w:unhideWhenUsed="0"/>
+    <w:lsdException w:name="Medium List 1 Accent 4" w:semiHidden="0" w:uiPriority="65" w:unhideWhenUsed="0"/>
+    <w:lsdException w:name="Medium List 2 Accent 4" w:semiHidden="0" w:uiPriority="66" w:unhideWhenUsed="0"/>
+    <w:lsdException w:name="Medium Grid 1 Accent 4" w:semiHidden="0" w:uiPriority="67" w:unhideWhenUsed="0"/>
+    <w:lsdException w:name="Medium Grid 2 Accent 4" w:semiHidden="0" w:uiPriority="68" w:unhideWhenUsed="0"/>
+    <w:lsdException w:name="Medium Grid 3 Accent 4" w:semiHidden="0" w:uiPriority="69" w:unhideWhenUsed="0"/>
+    <w:lsdException w:name="Dark List Accent 4" w:semiHidden="0" w:uiPriority="70" w:unhideWhenUsed="0"/>
+    <w:lsdException w:name="Colorful Shading Accent 4" w:semiHidden="0" w:uiPriority="71" w:unhideWhenUsed="0"/>
+    <w:lsdException w:name="Colorful List Accent 4" w:semiHidden="0" w:uiPriority="72" w:unhideWhenUsed="0"/>
+    <w:lsdException w:name="Colorful Grid Accent 4" w:semiHidden="0" w:uiPriority="73" w:unhideWhenUsed="0"/>
+    <w:lsdException w:name="Light Shading Accent 5" w:semiHidden="0" w:uiPriority="60" w:unhideWhenUsed="0"/>
+    <w:lsdException w:name="Light List Accent 5" w:semiHidden="0" w:uiPriority="61" w:unhideWhenUsed="0"/>
+    <w:lsdException w:name="Light Grid Accent 5" w:semiHidden="0" w:uiPriority="62" w:unhideWhenUsed="0"/>
+    <w:lsdException w:name="Medium Shading 1 Accent 5" w:semiHidden="0" w:uiPriority="63" w:unhideWhenUsed="0"/>
+    <w:lsdException w:name="Medium Shading 2 Accent 5" w:semiHidden="0" w:uiPriority="64" w:unhideWhenUsed="0"/>
+    <w:lsdException w:name="Medium List 1 Accent 5" w:semiHidden="0" w:uiPriority="65" w:unhideWhenUsed="0"/>
+    <w:lsdException w:name="Medium List 2 Accent 5" w:semiHidden="0" w:uiPriority="66" w:unhideWhenUsed="0"/>
+    <w:lsdException w:name="Medium Grid 1 Accent 5" w:semiHidden="0" w:uiPriority="67" w:unhideWhenUsed="0"/>
+    <w:lsdException w:name="Medium Grid 2 Accent 5" w:semiHidden="0" w:uiPriority="68" w:unhideWhenUsed="0"/>
+    <w:lsdException w:name="Medium Grid 3 Accent 5" w:semiHidden="0" w:uiPriority="69" w:unhideWhenUsed="0"/>
+    <w:lsdException w:name="Dark List Accent 5" w:semiHidden="0" w:uiPriority="70" w:unhideWhenUsed="0"/>
+    <w:lsdException w:name="Colorful Shading Accent 5" w:semiHidden="0" w:uiPriority="71" w:unhideWhenUsed="0"/>
+    <w:lsdException w:name="Colorful List Accent 5" w:semiHidden="0" w:uiPriority="72" w:unhideWhenUsed="0"/>
+    <w:lsdException w:name="Colorful Grid Accent 5" w:semiHidden="0" w:uiPriority="73" w:unhideWhenUsed="0"/>
+    <w:lsdException w:name="Light Shading Accent 6" w:semiHidden="0" w:uiPriority="60" w:unhideWhenUsed="0"/>
+    <w:lsdException w:name="Light List Accent 6" w:semiHidden="0" w:uiPriority="61" w:unhideWhenUsed="0"/>
+    <w:lsdException w:name="Light Grid Accent 6" w:semiHidden="0" w:uiPriority="62" w:unhideWhenUsed="0"/>
+    <w:lsdException w:name="Medium Shading 1 Accent 6" w:semiHidden="0" w:uiPriority="63" w:unhideWhenUsed="0"/>
+    <w:lsdException w:name="Medium Shading 2 Accent 6" w:semiHidden="0" w:uiPriority="64" w:unhideWhenUsed="0"/>
+    <w:lsdException w:name="Medium List 1 Accent 6" w:semiHidden="0" w:uiPriority="65" w:unhideWhenUsed="0"/>
+    <w:lsdException w:name="Medium List 2 Accent 6" w:semiHidden="0" w:uiPriority="66" w:unhideWhenUsed="0"/>
+    <w:lsdException w:name="Medium Grid 1 Accent 6" w:semiHidden="0" w:uiPriority="67" w:unhideWhenUsed="0"/>
+    <w:lsdException w:name="Medium Grid 2 Accent 6" w:semiHidden="0" w:uiPriority="68" w:unhideWhenUsed="0"/>
+    <w:lsdException w:name="Medium Grid 3 Accent 6" w:semiHidden="0" w:uiPriority="69" w:unhideWhenUsed="0"/>
+    <w:lsdException w:name="Dark List Accent 6" w:semiHidden="0" w:uiPriority="70" w:unhideWhenUsed="0"/>
+    <w:lsdException w:name="Colorful Shading Accent 6" w:semiHidden="0" w:uiPriority="71" w:unhideWhenUsed="0"/>
+    <w:lsdException w:name="Colorful List Accent 6" w:semiHidden="0" w:uiPriority="72" w:unhideWhenUsed="0"/>
+    <w:lsdException w:name="Colorful Grid Accent 6" w:semiHidden="0" w:uiPriority="73" w:unhideWhenUsed="0"/>
+    <w:lsdException w:name="Subtle Emphasis" w:semiHidden="0" w:uiPriority="19" w:unhideWhenUsed="0" w:qFormat="1"/>
+    <w:lsdException w:name="Intense Emphasis" w:semiHidden="0" w:uiPriority="21" w:unhideWhenUsed="0" w:qFormat="1"/>
+    <w:lsdException w:name="Subtle Reference" w:semiHidden="0" w:uiPriority="31" w:unhideWhenUsed="0" w:qFormat="1"/>
+    <w:lsdException w:name="Intense Reference" w:semiHidden="0" w:uiPriority="32" w:unhideWhenUsed="0" w:qFormat="1"/>
+    <w:lsdException w:name="Book Title" w:semiHidden="0" w:uiPriority="33" w:unhideWhenUsed="0" w:qFormat="1"/>
+    <w:lsdException w:name="Bibliography" w:uiPriority="37"/>
+    <w:lsdException w:name="TOC Heading" w:uiPriority="39" w:qFormat="1"/>
+  </w:latentStyles>
+  <w:style w:type="paragraph" w:default="1" w:styleId="Normal">
+    <w:name w:val="Normal"/>
+    <w:qFormat/>
+  </w:style>
+  <w:style w:type="paragraph" w:styleId="Heading1">
+    <w:name w:val="heading 1"/>
+    <w:basedOn w:val="Normal"/>
+    <w:next w:val="Normal"/>
+    <w:link w:val="Heading1Char"/>
+    <w:uiPriority w:val="9"/>
+    <w:qFormat/>
+    <w:rsid w:val="00CC37C5"/>
+    <w:pPr>
+      <w:keepNext/>
+      <w:keepLines/>
+      <w:spacing w:before="480" w:after="0"/>
+      <w:outlineLvl w:val="0"/>
+    </w:pPr>
+    <w:rPr>
+      <w:rFonts w:asciiTheme="majorHAnsi" w:eastAsiaTheme="majorEastAsia" w:hAnsiTheme="majorHAnsi" w:cstheme="majorBidi"/>
+      <w:b/>
+      <w:bCs/>
+      <w:color w:val="365F91" w:themeColor="accent1" w:themeShade="BF"/>
+      <w:sz w:val="28"/>
+      <w:szCs w:val="28"/>
+    </w:rPr>
+  </w:style>
+  <w:style w:type="paragraph" w:styleId="Heading2">
+    <w:name w:val="heading 2"/>
+    <w:basedOn w:val="Normal"/>
+    <w:next w:val="Normal"/>
+    <w:link w:val="Heading2Char"/>
+    <w:uiPriority w:val="9"/>
+    <w:unhideWhenUsed/>
+    <w:qFormat/>
+    <w:rsid w:val="00477BBA"/>
+    <w:pPr>
+      <w:keepNext/>
+      <w:keepLines/>
+      <w:spacing w:before="200" w:after="0"/>
+      <w:outlineLvl w:val="1"/>
+    </w:pPr>
+    <w:rPr>
+      <w:rFonts w:asciiTheme="majorHAnsi" w:eastAsiaTheme="majorEastAsia" w:hAnsiTheme="majorHAnsi" w:cstheme="majorBidi"/>
+      <w:b/>
+      <w:bCs/>
+      <w:color w:val="4F81BD" w:themeColor="accent1"/>
+      <w:sz w:val="26"/>
+      <w:szCs w:val="26"/>
+    </w:rPr>
+  </w:style>
+  <w:style w:type="paragraph" w:styleId="Heading3">
+    <w:name w:val="heading 3"/>
+    <w:basedOn w:val="Normal"/>
+    <w:next w:val="Normal"/>
+    <w:link w:val="Heading3Char"/>
+    <w:uiPriority w:val="9"/>
+    <w:semiHidden/>
+    <w:unhideWhenUsed/>
+    <w:qFormat/>
+    <w:rsid w:val="00263A73"/>
+    <w:pPr>
+      <w:keepNext/>
+      <w:keepLines/>
+      <w:spacing w:before="40" w:after="0"/>
+      <w:outlineLvl w:val="2"/>
+    </w:pPr>
+    <w:rPr>
+      <w:rFonts w:asciiTheme="majorHAnsi" w:eastAsiaTheme="majorEastAsia" w:hAnsiTheme="majorHAnsi" w:cstheme="majorBidi"/>
+      <w:color w:val="243F60" w:themeColor="accent1" w:themeShade="7F"/>
+      <w:sz w:val="24"/>
+      <w:szCs w:val="24"/>
+    </w:rPr>
+  </w:style>
+  <w:style w:type="character" w:default="1" w:styleId="DefaultParagraphFont">
+    <w:name w:val="Default Paragraph Font"/>
+    <w:uiPriority w:val="1"/>
+    <w:semiHidden/>
+    <w:unhideWhenUsed/>
+  </w:style>
+  <w:style w:type="table" w:default="1" w:styleId="TableNormal">
+    <w:name w:val="Normal Table"/>
+    <w:uiPriority w:val="99"/>
+    <w:semiHidden/>
+    <w:unhideWhenUsed/>
+    <w:tblPr>
+      <w:tblInd w:w="0" w:type="dxa"/>
+      <w:tblCellMar>
+        <w:top w:w="0" w:type="dxa"/>
+        <w:left w:w="108" w:type="dxa"/>
+        <w:bottom w:w="0" w:type="dxa"/>
+        <w:right w:w="108" w:type="dxa"/>
+      </w:tblCellMar>
+    </w:tblPr>
+  </w:style>
+  <w:style w:type="numbering" w:default="1" w:styleId="NoList">
+    <w:name w:val="No List"/>
+    <w:uiPriority w:val="99"/>
+    <w:semiHidden/>
+    <w:unhideWhenUsed/>
+  </w:style>
+  <w:style w:type="character" w:customStyle="1" w:styleId="Heading1Char">
+    <w:name w:val="Heading 1 Char"/>
+    <w:basedOn w:val="DefaultParagraphFont"/>
+    <w:link w:val="Heading1"/>
+    <w:uiPriority w:val="9"/>
+    <w:rsid w:val="00CC37C5"/>
+    <w:rPr>
+      <w:rFonts w:asciiTheme="majorHAnsi" w:eastAsiaTheme="majorEastAsia" w:hAnsiTheme="majorHAnsi" w:cstheme="majorBidi"/>
+      <w:b/>
+      <w:bCs/>
+      <w:color w:val="365F91" w:themeColor="accent1" w:themeShade="BF"/>
+      <w:sz w:val="28"/>
+      <w:szCs w:val="28"/>
+    </w:rPr>
+  </w:style>
+  <w:style w:type="paragraph" w:styleId="Title">
+    <w:name w:val="Title"/>
+    <w:basedOn w:val="Normal"/>
+    <w:next w:val="Normal"/>
+    <w:link w:val="TitleChar"/>
+    <w:uiPriority w:val="10"/>
+    <w:qFormat/>
+    <w:rsid w:val="00CC37C5"/>
+    <w:pPr>
+      <w:pBdr>
+        <w:bottom w:val="single" w:sz="8" w:space="4" w:color="4F81BD" w:themeColor="accent1"/>
+      </w:pBdr>
+      <w:spacing w:after="300" w:line="240" w:lineRule="auto"/>
+      <w:contextualSpacing/>
+    </w:pPr>
+    <w:rPr>
+      <w:rFonts w:asciiTheme="majorHAnsi" w:eastAsiaTheme="majorEastAsia" w:hAnsiTheme="majorHAnsi" w:cstheme="majorBidi"/>
+      <w:color w:val="17365D" w:themeColor="text2" w:themeShade="BF"/>
+      <w:spacing w:val="5"/>
+      <w:kern w:val="28"/>
+      <w:sz w:val="52"/>
+      <w:szCs w:val="52"/>
+    </w:rPr>
+  </w:style>
+  <w:style w:type="character" w:customStyle="1" w:styleId="TitleChar">
+    <w:name w:val="Title Char"/>
+    <w:basedOn w:val="DefaultParagraphFont"/>
+    <w:link w:val="Title"/>
+    <w:uiPriority w:val="10"/>
+    <w:rsid w:val="00CC37C5"/>
+    <w:rPr>
+      <w:rFonts w:asciiTheme="majorHAnsi" w:eastAsiaTheme="majorEastAsia" w:hAnsiTheme="majorHAnsi" w:cstheme="majorBidi"/>
+      <w:color w:val="17365D" w:themeColor="text2" w:themeShade="BF"/>
+      <w:spacing w:val="5"/>
+      <w:kern w:val="28"/>
+      <w:sz w:val="52"/>
+      <w:szCs w:val="52"/>
+    </w:rPr>
+  </w:style>
+  <w:style w:type="paragraph" w:styleId="ListParagraph">
+    <w:name w:val="List Paragraph"/>
+    <w:basedOn w:val="Normal"/>
+    <w:uiPriority w:val="34"/>
+    <w:qFormat/>
+    <w:rsid w:val="00CC37C5"/>
+    <w:pPr>
+      <w:ind w:left="720"/>
+      <w:contextualSpacing/>
+    </w:pPr>
+  </w:style>
+  <w:style w:type="paragraph" w:styleId="HTMLPreformatted">
+    <w:name w:val="HTML Preformatted"/>
+    <w:basedOn w:val="Normal"/>
+    <w:link w:val="HTMLPreformattedChar"/>
+    <w:uiPriority w:val="99"/>
+    <w:semiHidden/>
+    <w:unhideWhenUsed/>
+    <w:rsid w:val="003D428E"/>
+    <w:pPr>
+      <w:tabs>
+        <w:tab w:val="left" w:pos="916"/>
+        <w:tab w:val="left" w:pos="1832"/>
+        <w:tab w:val="left" w:pos="2748"/>
+        <w:tab w:val="left" w:pos="3664"/>
+        <w:tab w:val="left" w:pos="4580"/>
+        <w:tab w:val="left" w:pos="5496"/>
+        <w:tab w:val="left" w:pos="6412"/>
+        <w:tab w:val="left" w:pos="7328"/>
+        <w:tab w:val="left" w:pos="8244"/>
+        <w:tab w:val="left" w:pos="9160"/>
+        <w:tab w:val="left" w:pos="10076"/>
+        <w:tab w:val="left" w:pos="10992"/>
+        <w:tab w:val="left" w:pos="11908"/>
+        <w:tab w:val="left" w:pos="12824"/>
+        <w:tab w:val="left" w:pos="13740"/>
+        <w:tab w:val="left" w:pos="14656"/>
+      </w:tabs>
+      <w:spacing w:after="0" w:line="240" w:lineRule="auto"/>
+    </w:pPr>
+    <w:rPr>
+      <w:rFonts w:ascii="Courier New" w:eastAsia="Times New Roman" w:hAnsi="Courier New" w:cs="Courier New"/>
+      <w:sz w:val="20"/>
+      <w:szCs w:val="20"/>
+    </w:rPr>
+  </w:style>
+  <w:style w:type="character" w:customStyle="1" w:styleId="HTMLPreformattedChar">
+    <w:name w:val="HTML Preformatted Char"/>
+    <w:basedOn w:val="DefaultParagraphFont"/>
+    <w:link w:val="HTMLPreformatted"/>
+    <w:uiPriority w:val="99"/>
+    <w:semiHidden/>
+    <w:rsid w:val="003D428E"/>
+    <w:rPr>
+      <w:rFonts w:ascii="Courier New" w:eastAsia="Times New Roman" w:hAnsi="Courier New" w:cs="Courier New"/>
+      <w:sz w:val="20"/>
+      <w:szCs w:val="20"/>
+    </w:rPr>
+  </w:style>
+  <w:style w:type="character" w:customStyle="1" w:styleId="cskeyword">
+    <w:name w:val="cs__keyword"/>
+    <w:basedOn w:val="DefaultParagraphFont"/>
+    <w:rsid w:val="003D428E"/>
+  </w:style>
+  <w:style w:type="character" w:customStyle="1" w:styleId="csstring">
+    <w:name w:val="cs__string"/>
+    <w:basedOn w:val="DefaultParagraphFont"/>
+    <w:rsid w:val="003D428E"/>
+  </w:style>
+  <w:style w:type="character" w:customStyle="1" w:styleId="csnumber">
+    <w:name w:val="cs__number"/>
+    <w:basedOn w:val="DefaultParagraphFont"/>
+    <w:rsid w:val="003D428E"/>
+  </w:style>
+  <w:style w:type="character" w:styleId="Hyperlink">
+    <w:name w:val="Hyperlink"/>
+    <w:basedOn w:val="DefaultParagraphFont"/>
+    <w:uiPriority w:val="99"/>
+    <w:unhideWhenUsed/>
+    <w:rsid w:val="003D428E"/>
+    <w:rPr>
+      <w:color w:val="0000FF" w:themeColor="hyperlink"/>
+      <w:u w:val="single"/>
+    </w:rPr>
+  </w:style>
+  <w:style w:type="paragraph" w:styleId="NormalWeb">
+    <w:name w:val="Normal (Web)"/>
+    <w:basedOn w:val="Normal"/>
+    <w:uiPriority w:val="99"/>
+    <w:semiHidden/>
+    <w:unhideWhenUsed/>
+    <w:rsid w:val="00342613"/>
+    <w:pPr>
+      <w:spacing w:before="100" w:beforeAutospacing="1" w:after="100" w:afterAutospacing="1" w:line="240" w:lineRule="auto"/>
+    </w:pPr>
+    <w:rPr>
+      <w:rFonts w:ascii="Times New Roman" w:eastAsia="Times New Roman" w:hAnsi="Times New Roman" w:cs="Times New Roman"/>
+      <w:sz w:val="24"/>
+      <w:szCs w:val="24"/>
+    </w:rPr>
+  </w:style>
+  <w:style w:type="paragraph" w:styleId="NoSpacing">
+    <w:name w:val="No Spacing"/>
+    <w:uiPriority w:val="1"/>
+    <w:qFormat/>
+    <w:rsid w:val="00526FA9"/>
+    <w:pPr>
+      <w:spacing w:after="0" w:line="240" w:lineRule="auto"/>
+    </w:pPr>
+  </w:style>
+  <w:style w:type="character" w:customStyle="1" w:styleId="Heading3Char">
+    <w:name w:val="Heading 3 Char"/>
+    <w:basedOn w:val="DefaultParagraphFont"/>
+    <w:link w:val="Heading3"/>
+    <w:uiPriority w:val="9"/>
+    <w:semiHidden/>
+    <w:rsid w:val="00263A73"/>
+    <w:rPr>
+      <w:rFonts w:asciiTheme="majorHAnsi" w:eastAsiaTheme="majorEastAsia" w:hAnsiTheme="majorHAnsi" w:cstheme="majorBidi"/>
+      <w:color w:val="243F60" w:themeColor="accent1" w:themeShade="7F"/>
+      <w:sz w:val="24"/>
+      <w:szCs w:val="24"/>
+    </w:rPr>
+  </w:style>
+  <w:style w:type="paragraph" w:styleId="BalloonText">
+    <w:name w:val="Balloon Text"/>
+    <w:basedOn w:val="Normal"/>
+    <w:link w:val="BalloonTextChar"/>
+    <w:uiPriority w:val="99"/>
+    <w:semiHidden/>
+    <w:unhideWhenUsed/>
+    <w:rsid w:val="00477BBA"/>
+    <w:pPr>
+      <w:spacing w:after="0" w:line="240" w:lineRule="auto"/>
+    </w:pPr>
+    <w:rPr>
+      <w:rFonts w:ascii="Tahoma" w:hAnsi="Tahoma" w:cs="Tahoma"/>
+      <w:sz w:val="16"/>
+      <w:szCs w:val="16"/>
+    </w:rPr>
+  </w:style>
+  <w:style w:type="character" w:customStyle="1" w:styleId="BalloonTextChar">
+    <w:name w:val="Balloon Text Char"/>
+    <w:basedOn w:val="DefaultParagraphFont"/>
+    <w:link w:val="BalloonText"/>
+    <w:uiPriority w:val="99"/>
+    <w:semiHidden/>
+    <w:rsid w:val="00477BBA"/>
+    <w:rPr>
+      <w:rFonts w:ascii="Tahoma" w:hAnsi="Tahoma" w:cs="Tahoma"/>
+      <w:sz w:val="16"/>
+      <w:szCs w:val="16"/>
+    </w:rPr>
+  </w:style>
+  <w:style w:type="character" w:customStyle="1" w:styleId="5yl5">
+    <w:name w:val="_5yl5"/>
+    <w:basedOn w:val="DefaultParagraphFont"/>
+    <w:rsid w:val="00477BBA"/>
+  </w:style>
+  <w:style w:type="character" w:customStyle="1" w:styleId="Heading2Char">
+    <w:name w:val="Heading 2 Char"/>
+    <w:basedOn w:val="DefaultParagraphFont"/>
+    <w:link w:val="Heading2"/>
+    <w:uiPriority w:val="9"/>
+    <w:rsid w:val="00477BBA"/>
+    <w:rPr>
+      <w:rFonts w:asciiTheme="majorHAnsi" w:eastAsiaTheme="majorEastAsia" w:hAnsiTheme="majorHAnsi" w:cstheme="majorBidi"/>
+      <w:b/>
+      <w:bCs/>
+      <w:color w:val="4F81BD" w:themeColor="accent1"/>
+      <w:sz w:val="26"/>
+      <w:szCs w:val="26"/>
     </w:rPr>
   </w:style>
 </w:styles>

</xml_diff>